<commit_message>
Simulation part is added
</commit_message>
<xml_diff>
--- a/Reports/Simulation Report.docx
+++ b/Reports/Simulation Report.docx
@@ -539,6 +539,17 @@
         </w:rPr>
         <w:t>Erdem Canaz</w:t>
       </w:r>
+      <w:r>
+        <w:rPr>
+          <w:rFonts w:cs="Times New Roman"/>
+          <w:bCs/>
+          <w:sz w:val="36"/>
+          <w:szCs w:val="36"/>
+        </w:rPr>
+        <w:t xml:space="preserve"> - 2374676</w:t>
+      </w:r>
+      <w:bookmarkStart w:id="0" w:name="_GoBack"/>
+      <w:bookmarkEnd w:id="0"/>
     </w:p>
     <w:p>
       <w:pPr>
@@ -8964,12 +8975,7 @@
         <w:t>ensor:</w:t>
       </w:r>
       <w:r>
-        <w:t xml:space="preserve"> It measures the drain current of the mosfet with</w:t>
-      </w:r>
-      <w:bookmarkStart w:id="0" w:name="_GoBack"/>
-      <w:bookmarkEnd w:id="0"/>
-      <w:r>
-        <w:t xml:space="preserve"> hall effect sensor.</w:t>
+        <w:t xml:space="preserve"> It measures the drain current of the mosfet with hall effect sensor.</w:t>
       </w:r>
     </w:p>
     <w:p>
@@ -9000,23 +9006,1369 @@
       </w:r>
     </w:p>
     <w:p>
-      <w:pPr>
-        <w:pStyle w:val="Balk1"/>
-        <w:rPr>
-          <w:b w:val="0"/>
-        </w:rPr>
-      </w:pPr>
-      <w:r>
-        <w:rPr>
-          <w:b w:val="0"/>
-        </w:rPr>
-        <w:t xml:space="preserve">The simulation can be found at the </w:t>
-      </w:r>
-    </w:p>
-    <w:p>
-      <w:pPr>
-        <w:pStyle w:val="Balk1"/>
-      </w:pPr>
+      <w:r>
+        <w:t xml:space="preserve">The detailed simulation is available on </w:t>
+      </w:r>
+      <w:hyperlink r:id="rId24" w:history="1">
+        <w:r>
+          <w:rPr>
+            <w:rStyle w:val="Kpr"/>
+          </w:rPr>
+          <w:t>Gi</w:t>
+        </w:r>
+        <w:r>
+          <w:rPr>
+            <w:rStyle w:val="Kpr"/>
+          </w:rPr>
+          <w:t>t</w:t>
+        </w:r>
+        <w:r>
+          <w:rPr>
+            <w:rStyle w:val="Kpr"/>
+          </w:rPr>
+          <w:t>hub</w:t>
+        </w:r>
+      </w:hyperlink>
+      <w:r>
+        <w:rPr>
+          <w:b/>
+        </w:rPr>
+        <w:t xml:space="preserve">, </w:t>
+      </w:r>
+      <w:r>
+        <w:t>and its zoom-out view is given in Fig.</w:t>
+      </w:r>
+      <w:r>
+        <w:t>15</w:t>
+      </w:r>
+      <w:r>
+        <w:t>.</w:t>
+      </w:r>
+      <w:r>
+        <w:rPr>
+          <w:b/>
+        </w:rPr>
+        <w:t xml:space="preserve"> </w:t>
+      </w:r>
+      <w:r>
+        <w:t>Z</w:t>
+      </w:r>
+      <w:r>
+        <w:t xml:space="preserve">oomed-in view </w:t>
+      </w:r>
+      <w:r>
+        <w:t>of the circuit models for each section are also provided below.</w:t>
+      </w:r>
+    </w:p>
+    <w:p>
+      <w:r>
+        <w:lastRenderedPageBreak/>
+        <w:drawing>
+          <wp:inline distT="0" distB="0" distL="0" distR="0" wp14:anchorId="2423EB9B" wp14:editId="67C2F69A">
+            <wp:extent cx="5760720" cy="2874645"/>
+            <wp:effectExtent l="0" t="0" r="0" b="1905"/>
+            <wp:docPr id="5" name="Resim 5"/>
+            <wp:cNvGraphicFramePr>
+              <a:graphicFrameLocks xmlns:a="http://schemas.openxmlformats.org/drawingml/2006/main" noChangeAspect="1"/>
+            </wp:cNvGraphicFramePr>
+            <a:graphic xmlns:a="http://schemas.openxmlformats.org/drawingml/2006/main">
+              <a:graphicData uri="http://schemas.openxmlformats.org/drawingml/2006/picture">
+                <pic:pic xmlns:pic="http://schemas.openxmlformats.org/drawingml/2006/picture">
+                  <pic:nvPicPr>
+                    <pic:cNvPr id="1" name=""/>
+                    <pic:cNvPicPr/>
+                  </pic:nvPicPr>
+                  <pic:blipFill>
+                    <a:blip r:embed="rId25"/>
+                    <a:stretch>
+                      <a:fillRect/>
+                    </a:stretch>
+                  </pic:blipFill>
+                  <pic:spPr>
+                    <a:xfrm>
+                      <a:off x="0" y="0"/>
+                      <a:ext cx="5760720" cy="2874645"/>
+                    </a:xfrm>
+                    <a:prstGeom prst="rect">
+                      <a:avLst/>
+                    </a:prstGeom>
+                  </pic:spPr>
+                </pic:pic>
+              </a:graphicData>
+            </a:graphic>
+          </wp:inline>
+        </w:drawing>
+      </w:r>
+    </w:p>
+    <w:p>
+      <w:pPr>
+        <w:pStyle w:val="ResimYazs"/>
+        <w:jc w:val="center"/>
+      </w:pPr>
+      <w:r>
+        <w:t xml:space="preserve">Figure </w:t>
+      </w:r>
+      <w:r>
+        <w:t>15</w:t>
+      </w:r>
+      <w:r>
+        <w:t xml:space="preserve"> </w:t>
+      </w:r>
+      <w:r>
+        <w:t>Zoom-out view of the simulated circuit</w:t>
+      </w:r>
+    </w:p>
+    <w:p/>
+    <w:p>
+      <w:r>
+        <w:rPr>
+          <w:b/>
+        </w:rPr>
+        <w:t>Input Filter</w:t>
+      </w:r>
+      <w:r>
+        <w:t>:</w:t>
+      </w:r>
+    </w:p>
+    <w:p>
+      <w:pPr>
+        <w:jc w:val="center"/>
+      </w:pPr>
+      <w:r>
+        <w:drawing>
+          <wp:inline distT="0" distB="0" distL="0" distR="0" wp14:anchorId="0945F623" wp14:editId="3E36FE70">
+            <wp:extent cx="3136900" cy="1280072"/>
+            <wp:effectExtent l="0" t="0" r="6350" b="0"/>
+            <wp:docPr id="1" name="Resim 1"/>
+            <wp:cNvGraphicFramePr>
+              <a:graphicFrameLocks xmlns:a="http://schemas.openxmlformats.org/drawingml/2006/main" noChangeAspect="1"/>
+            </wp:cNvGraphicFramePr>
+            <a:graphic xmlns:a="http://schemas.openxmlformats.org/drawingml/2006/main">
+              <a:graphicData uri="http://schemas.openxmlformats.org/drawingml/2006/picture">
+                <pic:pic xmlns:pic="http://schemas.openxmlformats.org/drawingml/2006/picture">
+                  <pic:nvPicPr>
+                    <pic:cNvPr id="1" name=""/>
+                    <pic:cNvPicPr/>
+                  </pic:nvPicPr>
+                  <pic:blipFill>
+                    <a:blip r:embed="rId26"/>
+                    <a:stretch>
+                      <a:fillRect/>
+                    </a:stretch>
+                  </pic:blipFill>
+                  <pic:spPr>
+                    <a:xfrm>
+                      <a:off x="0" y="0"/>
+                      <a:ext cx="3153711" cy="1286932"/>
+                    </a:xfrm>
+                    <a:prstGeom prst="rect">
+                      <a:avLst/>
+                    </a:prstGeom>
+                  </pic:spPr>
+                </pic:pic>
+              </a:graphicData>
+            </a:graphic>
+          </wp:inline>
+        </w:drawing>
+      </w:r>
+    </w:p>
+    <w:p>
+      <w:pPr>
+        <w:pStyle w:val="ResimYazs"/>
+        <w:jc w:val="center"/>
+      </w:pPr>
+      <w:r>
+        <w:t xml:space="preserve">Figure </w:t>
+      </w:r>
+      <w:r>
+        <w:t>16</w:t>
+      </w:r>
+      <w:r>
+        <w:t xml:space="preserve"> Zoom-</w:t>
+      </w:r>
+      <w:r>
+        <w:t>in</w:t>
+      </w:r>
+      <w:r>
+        <w:t xml:space="preserve"> view of the </w:t>
+      </w:r>
+      <w:r>
+        <w:t>input filter</w:t>
+      </w:r>
+    </w:p>
+    <w:p>
+      <w:r>
+        <w:rPr>
+          <w:b/>
+        </w:rPr>
+        <w:t xml:space="preserve">Auxiliary </w:t>
+      </w:r>
+      <w:r>
+        <w:rPr>
+          <w:b/>
+        </w:rPr>
+        <w:t>P</w:t>
+      </w:r>
+      <w:r>
+        <w:rPr>
+          <w:b/>
+        </w:rPr>
+        <w:t xml:space="preserve">ower </w:t>
+      </w:r>
+      <w:r>
+        <w:rPr>
+          <w:b/>
+        </w:rPr>
+        <w:t>S</w:t>
+      </w:r>
+      <w:r>
+        <w:rPr>
+          <w:b/>
+        </w:rPr>
+        <w:t>upply</w:t>
+      </w:r>
+      <w:r>
+        <w:t>:</w:t>
+      </w:r>
+    </w:p>
+    <w:p>
+      <w:pPr>
+        <w:tabs>
+          <w:tab w:val="left" w:pos="1790"/>
+        </w:tabs>
+        <w:jc w:val="center"/>
+      </w:pPr>
+      <w:r>
+        <w:drawing>
+          <wp:inline distT="0" distB="0" distL="0" distR="0" wp14:anchorId="4991924D" wp14:editId="0F6F6480">
+            <wp:extent cx="2297396" cy="1524000"/>
+            <wp:effectExtent l="0" t="0" r="8255" b="0"/>
+            <wp:docPr id="14" name="Resim 14"/>
+            <wp:cNvGraphicFramePr>
+              <a:graphicFrameLocks xmlns:a="http://schemas.openxmlformats.org/drawingml/2006/main" noChangeAspect="1"/>
+            </wp:cNvGraphicFramePr>
+            <a:graphic xmlns:a="http://schemas.openxmlformats.org/drawingml/2006/main">
+              <a:graphicData uri="http://schemas.openxmlformats.org/drawingml/2006/picture">
+                <pic:pic xmlns:pic="http://schemas.openxmlformats.org/drawingml/2006/picture">
+                  <pic:nvPicPr>
+                    <pic:cNvPr id="1" name=""/>
+                    <pic:cNvPicPr/>
+                  </pic:nvPicPr>
+                  <pic:blipFill>
+                    <a:blip r:embed="rId27"/>
+                    <a:stretch>
+                      <a:fillRect/>
+                    </a:stretch>
+                  </pic:blipFill>
+                  <pic:spPr>
+                    <a:xfrm>
+                      <a:off x="0" y="0"/>
+                      <a:ext cx="2321441" cy="1539951"/>
+                    </a:xfrm>
+                    <a:prstGeom prst="rect">
+                      <a:avLst/>
+                    </a:prstGeom>
+                  </pic:spPr>
+                </pic:pic>
+              </a:graphicData>
+            </a:graphic>
+          </wp:inline>
+        </w:drawing>
+      </w:r>
+    </w:p>
+    <w:p>
+      <w:pPr>
+        <w:pStyle w:val="ResimYazs"/>
+        <w:jc w:val="center"/>
+      </w:pPr>
+      <w:r>
+        <w:t>Figure 1</w:t>
+      </w:r>
+      <w:r>
+        <w:t>7</w:t>
+      </w:r>
+      <w:r>
+        <w:t xml:space="preserve"> Zoom-in view of the </w:t>
+      </w:r>
+      <w:r>
+        <w:t>auxiliary power supply</w:t>
+      </w:r>
+    </w:p>
+    <w:p>
+      <w:pPr>
+        <w:tabs>
+          <w:tab w:val="left" w:pos="1790"/>
+        </w:tabs>
+      </w:pPr>
+      <w:r>
+        <w:rPr>
+          <w:b/>
+        </w:rPr>
+        <w:t>Leakage snubber</w:t>
+      </w:r>
+      <w:r>
+        <w:t>:</w:t>
+      </w:r>
+    </w:p>
+    <w:p>
+      <w:pPr>
+        <w:tabs>
+          <w:tab w:val="left" w:pos="1790"/>
+        </w:tabs>
+        <w:jc w:val="center"/>
+      </w:pPr>
+      <w:r>
+        <w:lastRenderedPageBreak/>
+        <w:drawing>
+          <wp:inline distT="0" distB="0" distL="0" distR="0" wp14:anchorId="17E410C5" wp14:editId="78113766">
+            <wp:extent cx="1809750" cy="893224"/>
+            <wp:effectExtent l="0" t="0" r="0" b="2540"/>
+            <wp:docPr id="7" name="Resim 7"/>
+            <wp:cNvGraphicFramePr>
+              <a:graphicFrameLocks xmlns:a="http://schemas.openxmlformats.org/drawingml/2006/main" noChangeAspect="1"/>
+            </wp:cNvGraphicFramePr>
+            <a:graphic xmlns:a="http://schemas.openxmlformats.org/drawingml/2006/main">
+              <a:graphicData uri="http://schemas.openxmlformats.org/drawingml/2006/picture">
+                <pic:pic xmlns:pic="http://schemas.openxmlformats.org/drawingml/2006/picture">
+                  <pic:nvPicPr>
+                    <pic:cNvPr id="1" name=""/>
+                    <pic:cNvPicPr/>
+                  </pic:nvPicPr>
+                  <pic:blipFill>
+                    <a:blip r:embed="rId28"/>
+                    <a:stretch>
+                      <a:fillRect/>
+                    </a:stretch>
+                  </pic:blipFill>
+                  <pic:spPr>
+                    <a:xfrm>
+                      <a:off x="0" y="0"/>
+                      <a:ext cx="1843358" cy="909812"/>
+                    </a:xfrm>
+                    <a:prstGeom prst="rect">
+                      <a:avLst/>
+                    </a:prstGeom>
+                  </pic:spPr>
+                </pic:pic>
+              </a:graphicData>
+            </a:graphic>
+          </wp:inline>
+        </w:drawing>
+      </w:r>
+    </w:p>
+    <w:p>
+      <w:pPr>
+        <w:pStyle w:val="ResimYazs"/>
+        <w:jc w:val="center"/>
+      </w:pPr>
+      <w:r>
+        <w:t>Figure 1</w:t>
+      </w:r>
+      <w:r>
+        <w:t>8</w:t>
+      </w:r>
+      <w:r>
+        <w:t xml:space="preserve"> Zoom-in view of the </w:t>
+      </w:r>
+      <w:r>
+        <w:t>leakage snubber</w:t>
+      </w:r>
+    </w:p>
+    <w:p>
+      <w:pPr>
+        <w:tabs>
+          <w:tab w:val="left" w:pos="1790"/>
+        </w:tabs>
+        <w:rPr>
+          <w:b/>
+        </w:rPr>
+      </w:pPr>
+      <w:r>
+        <w:rPr>
+          <w:b/>
+        </w:rPr>
+        <w:t>Flyback Transformer:</w:t>
+      </w:r>
+    </w:p>
+    <w:p>
+      <w:pPr>
+        <w:tabs>
+          <w:tab w:val="left" w:pos="1790"/>
+        </w:tabs>
+        <w:jc w:val="center"/>
+        <w:rPr>
+          <w:b/>
+        </w:rPr>
+      </w:pPr>
+      <w:r>
+        <w:rPr>
+          <w:b/>
+        </w:rPr>
+        <w:drawing>
+          <wp:inline distT="0" distB="0" distL="0" distR="0" wp14:anchorId="1DA3593F" wp14:editId="3D104631">
+            <wp:extent cx="2118176" cy="1873250"/>
+            <wp:effectExtent l="0" t="0" r="0" b="0"/>
+            <wp:docPr id="8" name="Resim 8"/>
+            <wp:cNvGraphicFramePr>
+              <a:graphicFrameLocks xmlns:a="http://schemas.openxmlformats.org/drawingml/2006/main" noChangeAspect="1"/>
+            </wp:cNvGraphicFramePr>
+            <a:graphic xmlns:a="http://schemas.openxmlformats.org/drawingml/2006/main">
+              <a:graphicData uri="http://schemas.openxmlformats.org/drawingml/2006/picture">
+                <pic:pic xmlns:pic="http://schemas.openxmlformats.org/drawingml/2006/picture">
+                  <pic:nvPicPr>
+                    <pic:cNvPr id="1" name=""/>
+                    <pic:cNvPicPr/>
+                  </pic:nvPicPr>
+                  <pic:blipFill>
+                    <a:blip r:embed="rId29"/>
+                    <a:stretch>
+                      <a:fillRect/>
+                    </a:stretch>
+                  </pic:blipFill>
+                  <pic:spPr>
+                    <a:xfrm>
+                      <a:off x="0" y="0"/>
+                      <a:ext cx="2134451" cy="1887644"/>
+                    </a:xfrm>
+                    <a:prstGeom prst="rect">
+                      <a:avLst/>
+                    </a:prstGeom>
+                  </pic:spPr>
+                </pic:pic>
+              </a:graphicData>
+            </a:graphic>
+          </wp:inline>
+        </w:drawing>
+      </w:r>
+    </w:p>
+    <w:p>
+      <w:pPr>
+        <w:pStyle w:val="ResimYazs"/>
+        <w:jc w:val="center"/>
+      </w:pPr>
+      <w:r>
+        <w:t>Figure 1</w:t>
+      </w:r>
+      <w:r>
+        <w:t>9</w:t>
+      </w:r>
+      <w:r>
+        <w:t xml:space="preserve"> Zoom-in view of the </w:t>
+      </w:r>
+      <w:r>
+        <w:t>flyback transformer</w:t>
+      </w:r>
+    </w:p>
+    <w:p>
+      <w:pPr>
+        <w:tabs>
+          <w:tab w:val="left" w:pos="1790"/>
+        </w:tabs>
+        <w:rPr>
+          <w:b/>
+        </w:rPr>
+      </w:pPr>
+      <w:r>
+        <w:rPr>
+          <w:b/>
+        </w:rPr>
+        <w:t xml:space="preserve">Output </w:t>
+      </w:r>
+      <w:r>
+        <w:rPr>
+          <w:b/>
+        </w:rPr>
+        <w:t>Diode Snubber:</w:t>
+      </w:r>
+    </w:p>
+    <w:p>
+      <w:pPr>
+        <w:tabs>
+          <w:tab w:val="left" w:pos="1790"/>
+        </w:tabs>
+        <w:jc w:val="center"/>
+        <w:rPr>
+          <w:b/>
+        </w:rPr>
+      </w:pPr>
+      <w:r>
+        <w:rPr>
+          <w:b/>
+        </w:rPr>
+        <w:drawing>
+          <wp:inline distT="0" distB="0" distL="0" distR="0" wp14:anchorId="55615730" wp14:editId="7BDE6A44">
+            <wp:extent cx="1805940" cy="1003300"/>
+            <wp:effectExtent l="0" t="0" r="3810" b="6350"/>
+            <wp:docPr id="9" name="Resim 9"/>
+            <wp:cNvGraphicFramePr>
+              <a:graphicFrameLocks xmlns:a="http://schemas.openxmlformats.org/drawingml/2006/main" noChangeAspect="1"/>
+            </wp:cNvGraphicFramePr>
+            <a:graphic xmlns:a="http://schemas.openxmlformats.org/drawingml/2006/main">
+              <a:graphicData uri="http://schemas.openxmlformats.org/drawingml/2006/picture">
+                <pic:pic xmlns:pic="http://schemas.openxmlformats.org/drawingml/2006/picture">
+                  <pic:nvPicPr>
+                    <pic:cNvPr id="1" name=""/>
+                    <pic:cNvPicPr/>
+                  </pic:nvPicPr>
+                  <pic:blipFill>
+                    <a:blip r:embed="rId30"/>
+                    <a:stretch>
+                      <a:fillRect/>
+                    </a:stretch>
+                  </pic:blipFill>
+                  <pic:spPr>
+                    <a:xfrm>
+                      <a:off x="0" y="0"/>
+                      <a:ext cx="1821929" cy="1012183"/>
+                    </a:xfrm>
+                    <a:prstGeom prst="rect">
+                      <a:avLst/>
+                    </a:prstGeom>
+                  </pic:spPr>
+                </pic:pic>
+              </a:graphicData>
+            </a:graphic>
+          </wp:inline>
+        </w:drawing>
+      </w:r>
+    </w:p>
+    <w:p>
+      <w:pPr>
+        <w:pStyle w:val="ResimYazs"/>
+        <w:jc w:val="center"/>
+      </w:pPr>
+      <w:r>
+        <w:t xml:space="preserve">Figure </w:t>
+      </w:r>
+      <w:r>
+        <w:t>20</w:t>
+      </w:r>
+      <w:r>
+        <w:t xml:space="preserve"> Zoom-in view of </w:t>
+      </w:r>
+      <w:r>
+        <w:t>output diode snubber</w:t>
+      </w:r>
+    </w:p>
+    <w:p>
+      <w:pPr>
+        <w:tabs>
+          <w:tab w:val="left" w:pos="1790"/>
+        </w:tabs>
+        <w:rPr>
+          <w:b/>
+        </w:rPr>
+      </w:pPr>
+      <w:r>
+        <w:rPr>
+          <w:b/>
+        </w:rPr>
+        <w:t>Output Filter:</w:t>
+      </w:r>
+    </w:p>
+    <w:p>
+      <w:pPr>
+        <w:tabs>
+          <w:tab w:val="left" w:pos="1790"/>
+        </w:tabs>
+        <w:jc w:val="center"/>
+      </w:pPr>
+      <w:r>
+        <w:drawing>
+          <wp:inline distT="0" distB="0" distL="0" distR="0" wp14:anchorId="326F04F8" wp14:editId="7DA7DF26">
+            <wp:extent cx="3067050" cy="1216069"/>
+            <wp:effectExtent l="0" t="0" r="0" b="3175"/>
+            <wp:docPr id="10" name="Resim 10"/>
+            <wp:cNvGraphicFramePr>
+              <a:graphicFrameLocks xmlns:a="http://schemas.openxmlformats.org/drawingml/2006/main" noChangeAspect="1"/>
+            </wp:cNvGraphicFramePr>
+            <a:graphic xmlns:a="http://schemas.openxmlformats.org/drawingml/2006/main">
+              <a:graphicData uri="http://schemas.openxmlformats.org/drawingml/2006/picture">
+                <pic:pic xmlns:pic="http://schemas.openxmlformats.org/drawingml/2006/picture">
+                  <pic:nvPicPr>
+                    <pic:cNvPr id="1" name=""/>
+                    <pic:cNvPicPr/>
+                  </pic:nvPicPr>
+                  <pic:blipFill>
+                    <a:blip r:embed="rId31"/>
+                    <a:stretch>
+                      <a:fillRect/>
+                    </a:stretch>
+                  </pic:blipFill>
+                  <pic:spPr>
+                    <a:xfrm>
+                      <a:off x="0" y="0"/>
+                      <a:ext cx="3090912" cy="1225530"/>
+                    </a:xfrm>
+                    <a:prstGeom prst="rect">
+                      <a:avLst/>
+                    </a:prstGeom>
+                  </pic:spPr>
+                </pic:pic>
+              </a:graphicData>
+            </a:graphic>
+          </wp:inline>
+        </w:drawing>
+      </w:r>
+    </w:p>
+    <w:p>
+      <w:pPr>
+        <w:pStyle w:val="ResimYazs"/>
+        <w:jc w:val="center"/>
+      </w:pPr>
+      <w:r>
+        <w:t xml:space="preserve">Figure </w:t>
+      </w:r>
+      <w:r>
+        <w:t>21</w:t>
+      </w:r>
+      <w:r>
+        <w:t xml:space="preserve"> Zoom-in view of the </w:t>
+      </w:r>
+      <w:r>
+        <w:t>output filter</w:t>
+      </w:r>
+    </w:p>
+    <w:p>
+      <w:pPr>
+        <w:tabs>
+          <w:tab w:val="left" w:pos="1790"/>
+        </w:tabs>
+        <w:rPr>
+          <w:b/>
+        </w:rPr>
+      </w:pPr>
+      <w:r>
+        <w:rPr>
+          <w:b/>
+        </w:rPr>
+        <w:t>Indicator Leds:</w:t>
+      </w:r>
+    </w:p>
+    <w:p>
+      <w:pPr>
+        <w:tabs>
+          <w:tab w:val="left" w:pos="1790"/>
+        </w:tabs>
+        <w:jc w:val="center"/>
+      </w:pPr>
+      <w:r>
+        <w:lastRenderedPageBreak/>
+        <w:drawing>
+          <wp:inline distT="0" distB="0" distL="0" distR="0" wp14:anchorId="6C0F1582" wp14:editId="60DC4054">
+            <wp:extent cx="5311668" cy="2103120"/>
+            <wp:effectExtent l="0" t="0" r="3810" b="0"/>
+            <wp:docPr id="12" name="Resim 12"/>
+            <wp:cNvGraphicFramePr>
+              <a:graphicFrameLocks xmlns:a="http://schemas.openxmlformats.org/drawingml/2006/main" noChangeAspect="1"/>
+            </wp:cNvGraphicFramePr>
+            <a:graphic xmlns:a="http://schemas.openxmlformats.org/drawingml/2006/main">
+              <a:graphicData uri="http://schemas.openxmlformats.org/drawingml/2006/picture">
+                <pic:pic xmlns:pic="http://schemas.openxmlformats.org/drawingml/2006/picture">
+                  <pic:nvPicPr>
+                    <pic:cNvPr id="1" name=""/>
+                    <pic:cNvPicPr/>
+                  </pic:nvPicPr>
+                  <pic:blipFill>
+                    <a:blip r:embed="rId32"/>
+                    <a:stretch>
+                      <a:fillRect/>
+                    </a:stretch>
+                  </pic:blipFill>
+                  <pic:spPr>
+                    <a:xfrm>
+                      <a:off x="0" y="0"/>
+                      <a:ext cx="5375330" cy="2128327"/>
+                    </a:xfrm>
+                    <a:prstGeom prst="rect">
+                      <a:avLst/>
+                    </a:prstGeom>
+                  </pic:spPr>
+                </pic:pic>
+              </a:graphicData>
+            </a:graphic>
+          </wp:inline>
+        </w:drawing>
+      </w:r>
+    </w:p>
+    <w:p>
+      <w:pPr>
+        <w:pStyle w:val="ResimYazs"/>
+        <w:jc w:val="center"/>
+      </w:pPr>
+      <w:r>
+        <w:t xml:space="preserve">Figure </w:t>
+      </w:r>
+      <w:r>
+        <w:t>22</w:t>
+      </w:r>
+      <w:r>
+        <w:t xml:space="preserve"> Zoom-in view of the </w:t>
+      </w:r>
+      <w:r>
+        <w:t>indicator leds</w:t>
+      </w:r>
+    </w:p>
+    <w:p>
+      <w:pPr>
+        <w:tabs>
+          <w:tab w:val="left" w:pos="1790"/>
+        </w:tabs>
+        <w:rPr>
+          <w:b/>
+        </w:rPr>
+      </w:pPr>
+      <w:r>
+        <w:rPr>
+          <w:b/>
+        </w:rPr>
+        <w:t>Feedback Circuit:</w:t>
+      </w:r>
+    </w:p>
+    <w:p>
+      <w:pPr>
+        <w:tabs>
+          <w:tab w:val="left" w:pos="1790"/>
+        </w:tabs>
+      </w:pPr>
+      <w:r>
+        <w:t>The optocoupler in the model functions as a current mirror. Here, the current flowing through the optocoupler is multiplied by the Current Transfer Ratio (CTR) and then fed into the base of an NPN bipolar junction transistor (BJT). The mirrored current is further multiplied by the BJT's beta value. This approach allows for controlled adjustment of the collector current.</w:t>
+      </w:r>
+      <w:r>
+        <w:t xml:space="preserve"> The circuit is configured such that feedback voltage is 2.5V when the output voltage is 13.5V</w:t>
+      </w:r>
+      <w:r>
+        <w:t>.</w:t>
+      </w:r>
+    </w:p>
+    <w:p>
+      <w:pPr>
+        <w:tabs>
+          <w:tab w:val="left" w:pos="1790"/>
+        </w:tabs>
+        <w:jc w:val="center"/>
+      </w:pPr>
+      <w:r>
+        <w:drawing>
+          <wp:inline distT="0" distB="0" distL="0" distR="0" wp14:anchorId="5EABDC37" wp14:editId="0EB373A7">
+            <wp:extent cx="3061252" cy="1327150"/>
+            <wp:effectExtent l="0" t="0" r="6350" b="6350"/>
+            <wp:docPr id="13" name="Resim 13"/>
+            <wp:cNvGraphicFramePr>
+              <a:graphicFrameLocks xmlns:a="http://schemas.openxmlformats.org/drawingml/2006/main" noChangeAspect="1"/>
+            </wp:cNvGraphicFramePr>
+            <a:graphic xmlns:a="http://schemas.openxmlformats.org/drawingml/2006/main">
+              <a:graphicData uri="http://schemas.openxmlformats.org/drawingml/2006/picture">
+                <pic:pic xmlns:pic="http://schemas.openxmlformats.org/drawingml/2006/picture">
+                  <pic:nvPicPr>
+                    <pic:cNvPr id="1" name=""/>
+                    <pic:cNvPicPr/>
+                  </pic:nvPicPr>
+                  <pic:blipFill>
+                    <a:blip r:embed="rId33"/>
+                    <a:stretch>
+                      <a:fillRect/>
+                    </a:stretch>
+                  </pic:blipFill>
+                  <pic:spPr>
+                    <a:xfrm>
+                      <a:off x="0" y="0"/>
+                      <a:ext cx="3082652" cy="1336428"/>
+                    </a:xfrm>
+                    <a:prstGeom prst="rect">
+                      <a:avLst/>
+                    </a:prstGeom>
+                  </pic:spPr>
+                </pic:pic>
+              </a:graphicData>
+            </a:graphic>
+          </wp:inline>
+        </w:drawing>
+      </w:r>
+    </w:p>
+    <w:p>
+      <w:pPr>
+        <w:pStyle w:val="ResimYazs"/>
+        <w:jc w:val="center"/>
+      </w:pPr>
+      <w:r>
+        <w:t xml:space="preserve">Figure </w:t>
+      </w:r>
+      <w:r>
+        <w:t>23</w:t>
+      </w:r>
+      <w:r>
+        <w:t xml:space="preserve"> Zoom-in view of the </w:t>
+      </w:r>
+      <w:r>
+        <w:t>feedback-</w:t>
+      </w:r>
+      <w:r>
+        <w:t>circuit</w:t>
+      </w:r>
+    </w:p>
+    <w:p>
+      <w:pPr>
+        <w:tabs>
+          <w:tab w:val="left" w:pos="1790"/>
+        </w:tabs>
+        <w:rPr>
+          <w:b/>
+        </w:rPr>
+      </w:pPr>
+      <w:r>
+        <w:rPr>
+          <w:b/>
+        </w:rPr>
+        <w:t>Controller IC:</w:t>
+      </w:r>
+    </w:p>
+    <w:p>
+      <w:pPr>
+        <w:tabs>
+          <w:tab w:val="left" w:pos="1790"/>
+        </w:tabs>
+        <w:jc w:val="center"/>
+      </w:pPr>
+      <w:r>
+        <w:drawing>
+          <wp:inline distT="0" distB="0" distL="0" distR="0" wp14:anchorId="15E8700C" wp14:editId="05ABE660">
+            <wp:extent cx="3173844" cy="2293620"/>
+            <wp:effectExtent l="0" t="0" r="7620" b="0"/>
+            <wp:docPr id="15" name="Resim 15"/>
+            <wp:cNvGraphicFramePr>
+              <a:graphicFrameLocks xmlns:a="http://schemas.openxmlformats.org/drawingml/2006/main" noChangeAspect="1"/>
+            </wp:cNvGraphicFramePr>
+            <a:graphic xmlns:a="http://schemas.openxmlformats.org/drawingml/2006/main">
+              <a:graphicData uri="http://schemas.openxmlformats.org/drawingml/2006/picture">
+                <pic:pic xmlns:pic="http://schemas.openxmlformats.org/drawingml/2006/picture">
+                  <pic:nvPicPr>
+                    <pic:cNvPr id="1" name=""/>
+                    <pic:cNvPicPr/>
+                  </pic:nvPicPr>
+                  <pic:blipFill>
+                    <a:blip r:embed="rId34"/>
+                    <a:stretch>
+                      <a:fillRect/>
+                    </a:stretch>
+                  </pic:blipFill>
+                  <pic:spPr>
+                    <a:xfrm>
+                      <a:off x="0" y="0"/>
+                      <a:ext cx="3215094" cy="2323430"/>
+                    </a:xfrm>
+                    <a:prstGeom prst="rect">
+                      <a:avLst/>
+                    </a:prstGeom>
+                  </pic:spPr>
+                </pic:pic>
+              </a:graphicData>
+            </a:graphic>
+          </wp:inline>
+        </w:drawing>
+      </w:r>
+    </w:p>
+    <w:p>
+      <w:pPr>
+        <w:pStyle w:val="ResimYazs"/>
+        <w:jc w:val="center"/>
+      </w:pPr>
+      <w:r>
+        <w:t xml:space="preserve">Figure </w:t>
+      </w:r>
+      <w:r>
+        <w:t>24</w:t>
+      </w:r>
+      <w:r>
+        <w:t xml:space="preserve"> Zoom-in view of </w:t>
+      </w:r>
+      <w:r>
+        <w:t>controller IC</w:t>
+      </w:r>
+    </w:p>
+    <w:p>
+      <w:pPr>
+        <w:tabs>
+          <w:tab w:val="left" w:pos="1790"/>
+        </w:tabs>
+        <w:rPr>
+          <w:b/>
+        </w:rPr>
+      </w:pPr>
+      <w:r>
+        <w:rPr>
+          <w:b/>
+        </w:rPr>
+        <w:t>Current sensor:</w:t>
+      </w:r>
+    </w:p>
+    <w:p>
+      <w:pPr>
+        <w:tabs>
+          <w:tab w:val="left" w:pos="1790"/>
+        </w:tabs>
+      </w:pPr>
+      <w:r>
+        <w:lastRenderedPageBreak/>
+        <w:t>As current sensor, ACS712-30A IC is modelled. Its output voltage is determined by the current passing through</w:t>
+      </w:r>
+      <w:r>
+        <w:t xml:space="preserve"> two of its terminals. The output voltage is given by the following formula</w:t>
+      </w:r>
+    </w:p>
+    <w:p>
+      <w:pPr>
+        <w:tabs>
+          <w:tab w:val="left" w:pos="1790"/>
+        </w:tabs>
+        <w:rPr>
+          <w:b/>
+        </w:rPr>
+      </w:pPr>
+      <m:oMathPara>
+        <m:oMath>
+          <m:sSub>
+            <m:sSubPr>
+              <m:ctrlPr>
+                <w:rPr>
+                  <w:rFonts w:ascii="Cambria Math" w:hAnsi="Cambria Math"/>
+                  <w:b/>
+                  <w:i/>
+                </w:rPr>
+              </m:ctrlPr>
+            </m:sSubPr>
+            <m:e>
+              <m:r>
+                <m:rPr>
+                  <m:sty m:val="bi"/>
+                </m:rPr>
+                <w:rPr>
+                  <w:rFonts w:ascii="Cambria Math" w:hAnsi="Cambria Math"/>
+                </w:rPr>
+                <m:t>V</m:t>
+              </m:r>
+            </m:e>
+            <m:sub>
+              <m:r>
+                <m:rPr>
+                  <m:sty m:val="bi"/>
+                </m:rPr>
+                <w:rPr>
+                  <w:rFonts w:ascii="Cambria Math" w:hAnsi="Cambria Math"/>
+                </w:rPr>
+                <m:t>drain_current</m:t>
+              </m:r>
+            </m:sub>
+          </m:sSub>
+          <m:r>
+            <m:rPr>
+              <m:sty m:val="bi"/>
+            </m:rPr>
+            <w:rPr>
+              <w:rFonts w:ascii="Cambria Math" w:hAnsi="Cambria Math"/>
+            </w:rPr>
+            <m:t>=</m:t>
+          </m:r>
+          <m:r>
+            <m:rPr>
+              <m:sty m:val="bi"/>
+            </m:rPr>
+            <w:rPr>
+              <w:rFonts w:ascii="Cambria Math" w:hAnsi="Cambria Math"/>
+            </w:rPr>
+            <m:t>2.5+0.083∙</m:t>
+          </m:r>
+          <m:sSub>
+            <m:sSubPr>
+              <m:ctrlPr>
+                <w:rPr>
+                  <w:rFonts w:ascii="Cambria Math" w:hAnsi="Cambria Math"/>
+                  <w:b/>
+                  <w:i/>
+                </w:rPr>
+              </m:ctrlPr>
+            </m:sSubPr>
+            <m:e>
+              <m:r>
+                <m:rPr>
+                  <m:sty m:val="bi"/>
+                </m:rPr>
+                <w:rPr>
+                  <w:rFonts w:ascii="Cambria Math" w:hAnsi="Cambria Math"/>
+                </w:rPr>
+                <m:t>I</m:t>
+              </m:r>
+            </m:e>
+            <m:sub>
+              <m:r>
+                <m:rPr>
+                  <m:sty m:val="bi"/>
+                </m:rPr>
+                <w:rPr>
+                  <w:rFonts w:ascii="Cambria Math" w:hAnsi="Cambria Math"/>
+                </w:rPr>
+                <m:t>drain_current</m:t>
+              </m:r>
+            </m:sub>
+          </m:sSub>
+        </m:oMath>
+      </m:oMathPara>
+    </w:p>
+    <w:p>
+      <w:pPr>
+        <w:tabs>
+          <w:tab w:val="left" w:pos="1790"/>
+        </w:tabs>
+      </w:pPr>
+      <w:r>
+        <w:t xml:space="preserve">Due to </w:t>
+      </w:r>
+      <w:r>
+        <w:t>voltage divider, when the the allowed peak current is reached, the output of the block is 1V.</w:t>
+      </w:r>
+    </w:p>
+    <w:p>
+      <w:pPr>
+        <w:tabs>
+          <w:tab w:val="left" w:pos="1790"/>
+        </w:tabs>
+        <w:jc w:val="center"/>
+        <w:rPr>
+          <w:b/>
+        </w:rPr>
+      </w:pPr>
+      <w:r>
+        <w:rPr>
+          <w:b/>
+        </w:rPr>
+        <w:drawing>
+          <wp:inline distT="0" distB="0" distL="0" distR="0" wp14:anchorId="3A8C7C1B" wp14:editId="61F787EC">
+            <wp:extent cx="2317750" cy="1311655"/>
+            <wp:effectExtent l="0" t="0" r="6350" b="3175"/>
+            <wp:docPr id="17" name="Resim 17"/>
+            <wp:cNvGraphicFramePr>
+              <a:graphicFrameLocks xmlns:a="http://schemas.openxmlformats.org/drawingml/2006/main" noChangeAspect="1"/>
+            </wp:cNvGraphicFramePr>
+            <a:graphic xmlns:a="http://schemas.openxmlformats.org/drawingml/2006/main">
+              <a:graphicData uri="http://schemas.openxmlformats.org/drawingml/2006/picture">
+                <pic:pic xmlns:pic="http://schemas.openxmlformats.org/drawingml/2006/picture">
+                  <pic:nvPicPr>
+                    <pic:cNvPr id="1" name=""/>
+                    <pic:cNvPicPr/>
+                  </pic:nvPicPr>
+                  <pic:blipFill>
+                    <a:blip r:embed="rId35"/>
+                    <a:stretch>
+                      <a:fillRect/>
+                    </a:stretch>
+                  </pic:blipFill>
+                  <pic:spPr>
+                    <a:xfrm>
+                      <a:off x="0" y="0"/>
+                      <a:ext cx="2341760" cy="1325243"/>
+                    </a:xfrm>
+                    <a:prstGeom prst="rect">
+                      <a:avLst/>
+                    </a:prstGeom>
+                  </pic:spPr>
+                </pic:pic>
+              </a:graphicData>
+            </a:graphic>
+          </wp:inline>
+        </w:drawing>
+      </w:r>
+    </w:p>
+    <w:p>
+      <w:pPr>
+        <w:pStyle w:val="ResimYazs"/>
+        <w:jc w:val="center"/>
+      </w:pPr>
+      <w:r>
+        <w:t xml:space="preserve">Figure </w:t>
+      </w:r>
+      <w:r>
+        <w:t>25</w:t>
+      </w:r>
+      <w:r>
+        <w:t xml:space="preserve"> Zoom-in view of the </w:t>
+      </w:r>
+      <w:r>
+        <w:t>current sensor</w:t>
+      </w:r>
+    </w:p>
+    <w:p>
+      <w:pPr>
+        <w:tabs>
+          <w:tab w:val="left" w:pos="1790"/>
+        </w:tabs>
+        <w:rPr>
+          <w:b/>
+        </w:rPr>
+      </w:pPr>
+      <w:r>
+        <w:rPr>
+          <w:b/>
+        </w:rPr>
+        <w:t>MOSFET</w:t>
+      </w:r>
+      <w:r>
+        <w:rPr>
+          <w:b/>
+        </w:rPr>
+        <w:t>:</w:t>
+      </w:r>
+    </w:p>
+    <w:p>
+      <w:pPr>
+        <w:tabs>
+          <w:tab w:val="left" w:pos="1790"/>
+        </w:tabs>
+        <w:jc w:val="center"/>
+        <w:rPr>
+          <w:b/>
+        </w:rPr>
+      </w:pPr>
+      <w:r>
+        <w:rPr>
+          <w:b/>
+        </w:rPr>
+        <w:drawing>
+          <wp:inline distT="0" distB="0" distL="0" distR="0" wp14:anchorId="067D5B2A" wp14:editId="6A65249A">
+            <wp:extent cx="2989235" cy="3040380"/>
+            <wp:effectExtent l="0" t="0" r="1905" b="7620"/>
+            <wp:docPr id="18" name="Resim 18"/>
+            <wp:cNvGraphicFramePr>
+              <a:graphicFrameLocks xmlns:a="http://schemas.openxmlformats.org/drawingml/2006/main" noChangeAspect="1"/>
+            </wp:cNvGraphicFramePr>
+            <a:graphic xmlns:a="http://schemas.openxmlformats.org/drawingml/2006/main">
+              <a:graphicData uri="http://schemas.openxmlformats.org/drawingml/2006/picture">
+                <pic:pic xmlns:pic="http://schemas.openxmlformats.org/drawingml/2006/picture">
+                  <pic:nvPicPr>
+                    <pic:cNvPr id="1" name=""/>
+                    <pic:cNvPicPr/>
+                  </pic:nvPicPr>
+                  <pic:blipFill>
+                    <a:blip r:embed="rId36"/>
+                    <a:stretch>
+                      <a:fillRect/>
+                    </a:stretch>
+                  </pic:blipFill>
+                  <pic:spPr>
+                    <a:xfrm>
+                      <a:off x="0" y="0"/>
+                      <a:ext cx="3027241" cy="3079036"/>
+                    </a:xfrm>
+                    <a:prstGeom prst="rect">
+                      <a:avLst/>
+                    </a:prstGeom>
+                  </pic:spPr>
+                </pic:pic>
+              </a:graphicData>
+            </a:graphic>
+          </wp:inline>
+        </w:drawing>
+      </w:r>
+    </w:p>
+    <w:p>
+      <w:pPr>
+        <w:pStyle w:val="ResimYazs"/>
+        <w:jc w:val="center"/>
+      </w:pPr>
+      <w:r>
+        <w:t xml:space="preserve">Figure </w:t>
+      </w:r>
+      <w:r>
+        <w:t>26</w:t>
+      </w:r>
+      <w:r>
+        <w:t xml:space="preserve"> Zoom-in view of the </w:t>
+      </w:r>
+      <w:r>
+        <w:t>MOSFET</w:t>
+      </w:r>
+    </w:p>
+    <w:p>
+      <w:pPr>
+        <w:tabs>
+          <w:tab w:val="left" w:pos="1790"/>
+        </w:tabs>
+        <w:rPr>
+          <w:b/>
+        </w:rPr>
+      </w:pPr>
+      <w:r>
+        <w:rPr>
+          <w:b/>
+        </w:rPr>
+        <w:t>Simulation results:</w:t>
+      </w:r>
+    </w:p>
+    <w:p>
+      <w:pPr>
+        <w:tabs>
+          <w:tab w:val="left" w:pos="1790"/>
+        </w:tabs>
+      </w:pPr>
+      <w:r>
+        <w:t xml:space="preserve">The simulation was conducted using input voltages of 20, 25, 30, 35, and 40 volts, along with battery voltages of 11, 12, and 13 volts. The results show that our circuit achieves an efficiency of approximately 75-80% when implemented practically. The distribution of </w:t>
+      </w:r>
+      <w:r>
+        <w:t xml:space="preserve">the </w:t>
+      </w:r>
+      <w:r>
+        <w:t>input power</w:t>
+      </w:r>
+      <w:r>
+        <w:t xml:space="preserve"> averaging all results</w:t>
+      </w:r>
+      <w:r>
+        <w:t xml:space="preserve"> is </w:t>
+      </w:r>
+      <w:r>
+        <w:t xml:space="preserve">shown </w:t>
+      </w:r>
+      <w:r>
+        <w:t>in</w:t>
+      </w:r>
+      <w:r>
+        <w:t xml:space="preserve"> Fig </w:t>
+      </w:r>
+      <w:r>
+        <w:t>27</w:t>
+      </w:r>
+      <w:r>
+        <w:t>.</w:t>
+      </w:r>
+      <w:r>
+        <w:t xml:space="preserve"> Detailed </w:t>
+      </w:r>
+      <w:r>
+        <w:t>simulation</w:t>
+      </w:r>
+      <w:r>
+        <w:t xml:space="preserve"> results are shown in the Fig. 28.</w:t>
+      </w:r>
+    </w:p>
+    <w:p>
+      <w:pPr>
+        <w:pStyle w:val="ResimYazs"/>
+        <w:jc w:val="center"/>
+      </w:pPr>
+      <w:r>
+        <w:rPr>
+          <w:b/>
+        </w:rPr>
+        <w:lastRenderedPageBreak/>
+        <w:pict w14:anchorId="767CAB01">
+          <v:shapetype id="_x0000_t75" coordsize="21600,21600" o:spt="75" o:preferrelative="t" path="m@4@5l@4@11@9@11@9@5xe" filled="f" stroked="f">
+            <v:stroke joinstyle="miter"/>
+            <v:formulas>
+              <v:f eqn="if lineDrawn pixelLineWidth 0"/>
+              <v:f eqn="sum @0 1 0"/>
+              <v:f eqn="sum 0 0 @1"/>
+              <v:f eqn="prod @2 1 2"/>
+              <v:f eqn="prod @3 21600 pixelWidth"/>
+              <v:f eqn="prod @3 21600 pixelHeight"/>
+              <v:f eqn="sum @0 0 1"/>
+              <v:f eqn="prod @6 1 2"/>
+              <v:f eqn="prod @7 21600 pixelWidth"/>
+              <v:f eqn="sum @8 21600 0"/>
+              <v:f eqn="prod @7 21600 pixelHeight"/>
+              <v:f eqn="sum @10 21600 0"/>
+            </v:formulas>
+            <v:path o:extrusionok="f" gradientshapeok="t" o:connecttype="rect"/>
+            <o:lock v:ext="edit" aspectratio="t"/>
+          </v:shapetype>
+          <v:shape id="_x0000_i1038" type="#_x0000_t75" style="width:468pt;height:244.9pt">
+            <v:imagedata r:id="rId37" o:title="loss_distribution" croptop="4978f" cropbottom="3033f" cropleft="5842f" cropright="5675f"/>
+          </v:shape>
+        </w:pict>
+      </w:r>
+    </w:p>
+    <w:p>
+      <w:pPr>
+        <w:pStyle w:val="ResimYazs"/>
+        <w:jc w:val="center"/>
+      </w:pPr>
+      <w:r>
+        <w:t>Figure 2</w:t>
+      </w:r>
+      <w:r>
+        <w:t>7</w:t>
+      </w:r>
+      <w:r>
+        <w:t xml:space="preserve"> </w:t>
+      </w:r>
+      <w:r>
+        <w:t>Power distribution in the converter</w:t>
+      </w:r>
+    </w:p>
+    <w:p/>
+    <w:p>
+      <w:pPr>
+        <w:jc w:val="center"/>
+      </w:pPr>
+      <w:r>
+        <w:drawing>
+          <wp:inline distT="0" distB="0" distL="0" distR="0" wp14:anchorId="5807F4DF" wp14:editId="667306D2">
+            <wp:extent cx="5570763" cy="3844637"/>
+            <wp:effectExtent l="0" t="0" r="0" b="3810"/>
+            <wp:docPr id="20" name="Resim 20"/>
+            <wp:cNvGraphicFramePr>
+              <a:graphicFrameLocks xmlns:a="http://schemas.openxmlformats.org/drawingml/2006/main" noChangeAspect="1"/>
+            </wp:cNvGraphicFramePr>
+            <a:graphic xmlns:a="http://schemas.openxmlformats.org/drawingml/2006/main">
+              <a:graphicData uri="http://schemas.openxmlformats.org/drawingml/2006/picture">
+                <pic:pic xmlns:pic="http://schemas.openxmlformats.org/drawingml/2006/picture">
+                  <pic:nvPicPr>
+                    <pic:cNvPr id="1" name=""/>
+                    <pic:cNvPicPr/>
+                  </pic:nvPicPr>
+                  <pic:blipFill>
+                    <a:blip r:embed="rId38"/>
+                    <a:stretch>
+                      <a:fillRect/>
+                    </a:stretch>
+                  </pic:blipFill>
+                  <pic:spPr>
+                    <a:xfrm>
+                      <a:off x="0" y="0"/>
+                      <a:ext cx="5575095" cy="3847627"/>
+                    </a:xfrm>
+                    <a:prstGeom prst="rect">
+                      <a:avLst/>
+                    </a:prstGeom>
+                  </pic:spPr>
+                </pic:pic>
+              </a:graphicData>
+            </a:graphic>
+          </wp:inline>
+        </w:drawing>
+      </w:r>
+    </w:p>
+    <w:p>
+      <w:pPr>
+        <w:pStyle w:val="ResimYazs"/>
+        <w:jc w:val="center"/>
+      </w:pPr>
+      <w:r>
+        <w:t>Figure 2</w:t>
+      </w:r>
+      <w:r>
+        <w:t>8</w:t>
+      </w:r>
+      <w:r>
+        <w:t xml:space="preserve"> </w:t>
+      </w:r>
+      <w:r>
+        <w:t xml:space="preserve">Detailed </w:t>
+      </w:r>
+      <w:r>
+        <w:t>simulation</w:t>
+      </w:r>
+      <w:r>
+        <w:t xml:space="preserve"> results</w:t>
+      </w:r>
     </w:p>
     <w:p>
       <w:pPr>
@@ -9121,7 +10473,7 @@
               <w:r>
                 <w:t xml:space="preserve">[1] W. (n.d.). Round Wire ac Resistance Calculator. </w:t>
               </w:r>
-              <w:hyperlink r:id="rId24" w:history="1">
+              <w:hyperlink r:id="rId39" w:history="1">
                 <w:r>
                   <w:rPr>
                     <w:color w:val="0563C1" w:themeColor="hyperlink"/>
@@ -9135,7 +10487,7 @@
               <w:r>
                 <w:t xml:space="preserve">[2]“Magnetics - Ferrite Core Loss Calculator.” </w:t>
               </w:r>
-              <w:hyperlink r:id="rId25" w:history="1">
+              <w:hyperlink r:id="rId40" w:history="1">
                 <w:r>
                   <w:rPr>
                     <w:rStyle w:val="Kpr"/>
@@ -9192,10 +10544,9 @@
       </w:sdtContent>
     </w:sdt>
     <w:sectPr>
-      <w:pgSz w:w="11906" w:h="16838"/>
+      <w:pgSz w:w="12240" w:h="15840"/>
       <w:pgMar w:top="1417" w:right="1417" w:bottom="1417" w:left="1417" w:header="708" w:footer="708" w:gutter="0"/>
       <w:cols w:space="708"/>
-      <w:docGrid w:linePitch="360"/>
     </w:sectPr>
   </w:body>
 </w:document>
@@ -10464,7 +11815,7 @@
   <w:style w:type="paragraph" w:default="1" w:styleId="Normal">
     <w:name w:val="Normal"/>
     <w:qFormat/>
-    <w:rsid w:val="00B2439C"/>
+    <w:rsid w:val="006816DD"/>
     <w:rPr>
       <w:rFonts w:ascii="Times New Roman" w:hAnsi="Times New Roman"/>
       <w:sz w:val="24"/>
@@ -11166,7 +12517,558 @@
       <w:lang w:val="en-US"/>
     </w:rPr>
   </w:style>
+  <w:style w:type="character" w:styleId="zlenenKpr">
+    <w:name w:val="FollowedHyperlink"/>
+    <w:basedOn w:val="VarsaylanParagrafYazTipi"/>
+    <w:uiPriority w:val="99"/>
+    <w:semiHidden/>
+    <w:unhideWhenUsed/>
+    <w:rsid w:val="002E5F3C"/>
+    <w:rPr>
+      <w:color w:val="954F72" w:themeColor="followedHyperlink"/>
+      <w:u w:val="single"/>
+    </w:rPr>
+  </w:style>
 </w:styles>
+</file>
+
+<file path=word/glossary/document.xml><?xml version="1.0" encoding="utf-8"?>
+<w:glossaryDocument xmlns:wpc="http://schemas.microsoft.com/office/word/2010/wordprocessingCanvas" xmlns:cx="http://schemas.microsoft.com/office/drawing/2014/chartex" xmlns:mc="http://schemas.openxmlformats.org/markup-compatibility/2006" xmlns:o="urn:schemas-microsoft-com:office:office" xmlns:r="http://schemas.openxmlformats.org/officeDocument/2006/relationships" xmlns:m="http://schemas.openxmlformats.org/officeDocument/2006/math" xmlns:v="urn:schemas-microsoft-com:vml" xmlns:wp14="http://schemas.microsoft.com/office/word/2010/wordprocessingDrawing" xmlns:wp="http://schemas.openxmlformats.org/drawingml/2006/wordprocessingDrawing" xmlns:w10="urn:schemas-microsoft-com:office:word" xmlns:w="http://schemas.openxmlformats.org/wordprocessingml/2006/main" xmlns:w14="http://schemas.microsoft.com/office/word/2010/wordml" xmlns:w15="http://schemas.microsoft.com/office/word/2012/wordml" xmlns:w16se="http://schemas.microsoft.com/office/word/2015/wordml/symex" xmlns:wpg="http://schemas.microsoft.com/office/word/2010/wordprocessingGroup" xmlns:wpi="http://schemas.microsoft.com/office/word/2010/wordprocessingInk" xmlns:wne="http://schemas.microsoft.com/office/word/2006/wordml" xmlns:wps="http://schemas.microsoft.com/office/word/2010/wordprocessingShape" mc:Ignorable="w14 w15 w16se wp14"/>
+</file>
+
+<file path=word/glossary/fontTable.xml><?xml version="1.0" encoding="utf-8"?>
+<w:fonts xmlns:mc="http://schemas.openxmlformats.org/markup-compatibility/2006" xmlns:r="http://schemas.openxmlformats.org/officeDocument/2006/relationships" xmlns:w="http://schemas.openxmlformats.org/wordprocessingml/2006/main" xmlns:w14="http://schemas.microsoft.com/office/word/2010/wordml" xmlns:w15="http://schemas.microsoft.com/office/word/2012/wordml" xmlns:w16se="http://schemas.microsoft.com/office/word/2015/wordml/symex" mc:Ignorable="w14 w15 w16se">
+  <w:font w:name="Symbol">
+    <w:panose1 w:val="05050102010706020507"/>
+    <w:charset w:val="02"/>
+    <w:family w:val="roman"/>
+    <w:pitch w:val="variable"/>
+    <w:sig w:usb0="00000000" w:usb1="10000000" w:usb2="00000000" w:usb3="00000000" w:csb0="80000000" w:csb1="00000000"/>
+  </w:font>
+  <w:font w:name="Times New Roman">
+    <w:panose1 w:val="02020603050405020304"/>
+    <w:charset w:val="A2"/>
+    <w:family w:val="roman"/>
+    <w:pitch w:val="variable"/>
+    <w:sig w:usb0="E0002EFF" w:usb1="C000785B" w:usb2="00000009" w:usb3="00000000" w:csb0="000001FF" w:csb1="00000000"/>
+  </w:font>
+  <w:font w:name="Courier New">
+    <w:panose1 w:val="02070309020205020404"/>
+    <w:charset w:val="A2"/>
+    <w:family w:val="modern"/>
+    <w:pitch w:val="fixed"/>
+    <w:sig w:usb0="E0002EFF" w:usb1="C0007843" w:usb2="00000009" w:usb3="00000000" w:csb0="000001FF" w:csb1="00000000"/>
+  </w:font>
+  <w:font w:name="Wingdings">
+    <w:panose1 w:val="05000000000000000000"/>
+    <w:charset w:val="02"/>
+    <w:family w:val="auto"/>
+    <w:pitch w:val="variable"/>
+    <w:sig w:usb0="00000000" w:usb1="10000000" w:usb2="00000000" w:usb3="00000000" w:csb0="80000000" w:csb1="00000000"/>
+  </w:font>
+  <w:font w:name="Calibri">
+    <w:panose1 w:val="020F0502020204030204"/>
+    <w:charset w:val="A2"/>
+    <w:family w:val="swiss"/>
+    <w:pitch w:val="variable"/>
+    <w:sig w:usb0="E4002EFF" w:usb1="C200247B" w:usb2="00000009" w:usb3="00000000" w:csb0="000001FF" w:csb1="00000000"/>
+  </w:font>
+  <w:font w:name="Cambria Math">
+    <w:panose1 w:val="02040503050406030204"/>
+    <w:charset w:val="A2"/>
+    <w:family w:val="roman"/>
+    <w:pitch w:val="variable"/>
+    <w:sig w:usb0="E00006FF" w:usb1="420024FF" w:usb2="02000000" w:usb3="00000000" w:csb0="0000019F" w:csb1="00000000"/>
+  </w:font>
+  <w:font w:name="Calibri Light">
+    <w:panose1 w:val="020F0302020204030204"/>
+    <w:charset w:val="A2"/>
+    <w:family w:val="swiss"/>
+    <w:pitch w:val="variable"/>
+    <w:sig w:usb0="E4002EFF" w:usb1="C200247B" w:usb2="00000009" w:usb3="00000000" w:csb0="000001FF" w:csb1="00000000"/>
+  </w:font>
+</w:fonts>
+</file>
+
+<file path=word/glossary/settings.xml><?xml version="1.0" encoding="utf-8"?>
+<w:settings xmlns:mc="http://schemas.openxmlformats.org/markup-compatibility/2006" xmlns:o="urn:schemas-microsoft-com:office:office" xmlns:r="http://schemas.openxmlformats.org/officeDocument/2006/relationships" xmlns:m="http://schemas.openxmlformats.org/officeDocument/2006/math" xmlns:v="urn:schemas-microsoft-com:vml" xmlns:w10="urn:schemas-microsoft-com:office:word" xmlns:w="http://schemas.openxmlformats.org/wordprocessingml/2006/main" xmlns:w14="http://schemas.microsoft.com/office/word/2010/wordml" xmlns:w15="http://schemas.microsoft.com/office/word/2012/wordml" xmlns:w16se="http://schemas.microsoft.com/office/word/2015/wordml/symex" xmlns:sl="http://schemas.openxmlformats.org/schemaLibrary/2006/main" mc:Ignorable="w14 w15 w16se">
+  <w:view w:val="normal"/>
+  <w:defaultTabStop w:val="708"/>
+  <w:hyphenationZone w:val="425"/>
+  <w:characterSpacingControl w:val="doNotCompress"/>
+  <w:compat>
+    <w:useFELayout/>
+    <w:compatSetting w:name="compatibilityMode" w:uri="http://schemas.microsoft.com/office/word" w:val="15"/>
+    <w:compatSetting w:name="overrideTableStyleFontSizeAndJustification" w:uri="http://schemas.microsoft.com/office/word" w:val="1"/>
+    <w:compatSetting w:name="enableOpenTypeFeatures" w:uri="http://schemas.microsoft.com/office/word" w:val="1"/>
+    <w:compatSetting w:name="doNotFlipMirrorIndents" w:uri="http://schemas.microsoft.com/office/word" w:val="1"/>
+    <w:compatSetting w:name="differentiateMultirowTableHeaders" w:uri="http://schemas.microsoft.com/office/word" w:val="1"/>
+  </w:compat>
+  <w:rsids>
+    <w:rsidRoot w:val="00671868"/>
+    <w:rsid w:val="00671868"/>
+    <w:rsid w:val="00AE5EE9"/>
+  </w:rsids>
+  <m:mathPr>
+    <m:mathFont m:val="Cambria Math"/>
+    <m:brkBin m:val="before"/>
+    <m:brkBinSub m:val="--"/>
+    <m:smallFrac m:val="0"/>
+    <m:dispDef/>
+    <m:lMargin m:val="0"/>
+    <m:rMargin m:val="0"/>
+    <m:defJc m:val="centerGroup"/>
+    <m:wrapIndent m:val="1440"/>
+    <m:intLim m:val="subSup"/>
+    <m:naryLim m:val="undOvr"/>
+  </m:mathPr>
+  <w:themeFontLang w:val="tr-TR"/>
+  <w:clrSchemeMapping w:bg1="light1" w:t1="dark1" w:bg2="light2" w:t2="dark2" w:accent1="accent1" w:accent2="accent2" w:accent3="accent3" w:accent4="accent4" w:accent5="accent5" w:accent6="accent6" w:hyperlink="hyperlink" w:followedHyperlink="followedHyperlink"/>
+  <w:decimalSymbol w:val=","/>
+  <w:listSeparator w:val=";"/>
+  <w15:chartTrackingRefBased/>
+</w:settings>
+</file>
+
+<file path=word/glossary/styles.xml><?xml version="1.0" encoding="utf-8"?>
+<w:styles xmlns:mc="http://schemas.openxmlformats.org/markup-compatibility/2006" xmlns:r="http://schemas.openxmlformats.org/officeDocument/2006/relationships" xmlns:w="http://schemas.openxmlformats.org/wordprocessingml/2006/main" xmlns:w14="http://schemas.microsoft.com/office/word/2010/wordml" xmlns:w15="http://schemas.microsoft.com/office/word/2012/wordml" xmlns:w16se="http://schemas.microsoft.com/office/word/2015/wordml/symex" mc:Ignorable="w14 w15 w16se">
+  <w:docDefaults>
+    <w:rPrDefault>
+      <w:rPr>
+        <w:rFonts w:asciiTheme="minorHAnsi" w:eastAsiaTheme="minorEastAsia" w:hAnsiTheme="minorHAnsi" w:cstheme="minorBidi"/>
+        <w:sz w:val="22"/>
+        <w:szCs w:val="22"/>
+        <w:lang w:val="tr-TR" w:eastAsia="tr-TR" w:bidi="ar-SA"/>
+      </w:rPr>
+    </w:rPrDefault>
+    <w:pPrDefault>
+      <w:pPr>
+        <w:spacing w:after="160" w:line="259" w:lineRule="auto"/>
+      </w:pPr>
+    </w:pPrDefault>
+  </w:docDefaults>
+  <w:latentStyles w:defLockedState="0" w:defUIPriority="99" w:defSemiHidden="0" w:defUnhideWhenUsed="0" w:defQFormat="0" w:count="371">
+    <w:lsdException w:name="Normal" w:uiPriority="0" w:qFormat="1"/>
+    <w:lsdException w:name="heading 1" w:uiPriority="9" w:qFormat="1"/>
+    <w:lsdException w:name="heading 2" w:semiHidden="1" w:uiPriority="9" w:unhideWhenUsed="1" w:qFormat="1"/>
+    <w:lsdException w:name="heading 3" w:semiHidden="1" w:uiPriority="9" w:unhideWhenUsed="1" w:qFormat="1"/>
+    <w:lsdException w:name="heading 4" w:semiHidden="1" w:uiPriority="9" w:unhideWhenUsed="1" w:qFormat="1"/>
+    <w:lsdException w:name="heading 5" w:semiHidden="1" w:uiPriority="9" w:unhideWhenUsed="1" w:qFormat="1"/>
+    <w:lsdException w:name="heading 6" w:semiHidden="1" w:uiPriority="9" w:unhideWhenUsed="1" w:qFormat="1"/>
+    <w:lsdException w:name="heading 7" w:semiHidden="1" w:uiPriority="9" w:unhideWhenUsed="1" w:qFormat="1"/>
+    <w:lsdException w:name="heading 8" w:semiHidden="1" w:uiPriority="9" w:unhideWhenUsed="1" w:qFormat="1"/>
+    <w:lsdException w:name="heading 9" w:semiHidden="1" w:uiPriority="9" w:unhideWhenUsed="1" w:qFormat="1"/>
+    <w:lsdException w:name="index 1" w:semiHidden="1" w:unhideWhenUsed="1"/>
+    <w:lsdException w:name="index 2" w:semiHidden="1" w:unhideWhenUsed="1"/>
+    <w:lsdException w:name="index 3" w:semiHidden="1" w:unhideWhenUsed="1"/>
+    <w:lsdException w:name="index 4" w:semiHidden="1" w:unhideWhenUsed="1"/>
+    <w:lsdException w:name="index 5" w:semiHidden="1" w:unhideWhenUsed="1"/>
+    <w:lsdException w:name="index 6" w:semiHidden="1" w:unhideWhenUsed="1"/>
+    <w:lsdException w:name="index 7" w:semiHidden="1" w:unhideWhenUsed="1"/>
+    <w:lsdException w:name="index 8" w:semiHidden="1" w:unhideWhenUsed="1"/>
+    <w:lsdException w:name="index 9" w:semiHidden="1" w:unhideWhenUsed="1"/>
+    <w:lsdException w:name="toc 1" w:semiHidden="1" w:uiPriority="39" w:unhideWhenUsed="1"/>
+    <w:lsdException w:name="toc 2" w:semiHidden="1" w:uiPriority="39" w:unhideWhenUsed="1"/>
+    <w:lsdException w:name="toc 3" w:semiHidden="1" w:uiPriority="39" w:unhideWhenUsed="1"/>
+    <w:lsdException w:name="toc 4" w:semiHidden="1" w:uiPriority="39" w:unhideWhenUsed="1"/>
+    <w:lsdException w:name="toc 5" w:semiHidden="1" w:uiPriority="39" w:unhideWhenUsed="1"/>
+    <w:lsdException w:name="toc 6" w:semiHidden="1" w:uiPriority="39" w:unhideWhenUsed="1"/>
+    <w:lsdException w:name="toc 7" w:semiHidden="1" w:uiPriority="39" w:unhideWhenUsed="1"/>
+    <w:lsdException w:name="toc 8" w:semiHidden="1" w:uiPriority="39" w:unhideWhenUsed="1"/>
+    <w:lsdException w:name="toc 9" w:semiHidden="1" w:uiPriority="39" w:unhideWhenUsed="1"/>
+    <w:lsdException w:name="Normal Indent" w:semiHidden="1" w:unhideWhenUsed="1"/>
+    <w:lsdException w:name="footnote text" w:semiHidden="1" w:unhideWhenUsed="1"/>
+    <w:lsdException w:name="annotation text" w:semiHidden="1" w:unhideWhenUsed="1"/>
+    <w:lsdException w:name="header" w:semiHidden="1" w:unhideWhenUsed="1"/>
+    <w:lsdException w:name="footer" w:semiHidden="1" w:unhideWhenUsed="1"/>
+    <w:lsdException w:name="index heading" w:semiHidden="1" w:unhideWhenUsed="1"/>
+    <w:lsdException w:name="caption" w:semiHidden="1" w:uiPriority="35" w:unhideWhenUsed="1" w:qFormat="1"/>
+    <w:lsdException w:name="table of figures" w:semiHidden="1" w:unhideWhenUsed="1"/>
+    <w:lsdException w:name="envelope address" w:semiHidden="1" w:unhideWhenUsed="1"/>
+    <w:lsdException w:name="envelope return" w:semiHidden="1" w:unhideWhenUsed="1"/>
+    <w:lsdException w:name="footnote reference" w:semiHidden="1" w:unhideWhenUsed="1"/>
+    <w:lsdException w:name="annotation reference" w:semiHidden="1" w:unhideWhenUsed="1"/>
+    <w:lsdException w:name="line number" w:semiHidden="1" w:unhideWhenUsed="1"/>
+    <w:lsdException w:name="page number" w:semiHidden="1" w:unhideWhenUsed="1"/>
+    <w:lsdException w:name="endnote reference" w:semiHidden="1" w:unhideWhenUsed="1"/>
+    <w:lsdException w:name="endnote text" w:semiHidden="1" w:unhideWhenUsed="1"/>
+    <w:lsdException w:name="table of authorities" w:semiHidden="1" w:unhideWhenUsed="1"/>
+    <w:lsdException w:name="macro" w:semiHidden="1" w:unhideWhenUsed="1"/>
+    <w:lsdException w:name="toa heading" w:semiHidden="1" w:unhideWhenUsed="1"/>
+    <w:lsdException w:name="List" w:semiHidden="1" w:unhideWhenUsed="1"/>
+    <w:lsdException w:name="List Bullet" w:semiHidden="1" w:unhideWhenUsed="1"/>
+    <w:lsdException w:name="List Number" w:semiHidden="1" w:unhideWhenUsed="1"/>
+    <w:lsdException w:name="List 2" w:semiHidden="1" w:unhideWhenUsed="1"/>
+    <w:lsdException w:name="List 3" w:semiHidden="1" w:unhideWhenUsed="1"/>
+    <w:lsdException w:name="List 4" w:semiHidden="1" w:unhideWhenUsed="1"/>
+    <w:lsdException w:name="List 5" w:semiHidden="1" w:unhideWhenUsed="1"/>
+    <w:lsdException w:name="List Bullet 2" w:semiHidden="1" w:unhideWhenUsed="1"/>
+    <w:lsdException w:name="List Bullet 3" w:semiHidden="1" w:unhideWhenUsed="1"/>
+    <w:lsdException w:name="List Bullet 4" w:semiHidden="1" w:unhideWhenUsed="1"/>
+    <w:lsdException w:name="List Bullet 5" w:semiHidden="1" w:unhideWhenUsed="1"/>
+    <w:lsdException w:name="List Number 2" w:semiHidden="1" w:unhideWhenUsed="1"/>
+    <w:lsdException w:name="List Number 3" w:semiHidden="1" w:unhideWhenUsed="1"/>
+    <w:lsdException w:name="List Number 4" w:semiHidden="1" w:unhideWhenUsed="1"/>
+    <w:lsdException w:name="List Number 5" w:semiHidden="1" w:unhideWhenUsed="1"/>
+    <w:lsdException w:name="Title" w:uiPriority="10" w:qFormat="1"/>
+    <w:lsdException w:name="Closing" w:semiHidden="1" w:unhideWhenUsed="1"/>
+    <w:lsdException w:name="Signature" w:semiHidden="1" w:unhideWhenUsed="1"/>
+    <w:lsdException w:name="Default Paragraph Font" w:semiHidden="1" w:uiPriority="1" w:unhideWhenUsed="1"/>
+    <w:lsdException w:name="Body Text" w:semiHidden="1" w:unhideWhenUsed="1"/>
+    <w:lsdException w:name="Body Text Indent" w:semiHidden="1" w:unhideWhenUsed="1"/>
+    <w:lsdException w:name="List Continue" w:semiHidden="1" w:unhideWhenUsed="1"/>
+    <w:lsdException w:name="List Continue 2" w:semiHidden="1" w:unhideWhenUsed="1"/>
+    <w:lsdException w:name="List Continue 3" w:semiHidden="1" w:unhideWhenUsed="1"/>
+    <w:lsdException w:name="List Continue 4" w:semiHidden="1" w:unhideWhenUsed="1"/>
+    <w:lsdException w:name="List Continue 5" w:semiHidden="1" w:unhideWhenUsed="1"/>
+    <w:lsdException w:name="Message Header" w:semiHidden="1" w:unhideWhenUsed="1"/>
+    <w:lsdException w:name="Subtitle" w:uiPriority="11" w:qFormat="1"/>
+    <w:lsdException w:name="Salutation" w:semiHidden="1" w:unhideWhenUsed="1"/>
+    <w:lsdException w:name="Date" w:semiHidden="1" w:unhideWhenUsed="1"/>
+    <w:lsdException w:name="Body Text First Indent" w:semiHidden="1" w:unhideWhenUsed="1"/>
+    <w:lsdException w:name="Body Text First Indent 2" w:semiHidden="1" w:unhideWhenUsed="1"/>
+    <w:lsdException w:name="Note Heading" w:semiHidden="1" w:unhideWhenUsed="1"/>
+    <w:lsdException w:name="Body Text 2" w:semiHidden="1" w:unhideWhenUsed="1"/>
+    <w:lsdException w:name="Body Text 3" w:semiHidden="1" w:unhideWhenUsed="1"/>
+    <w:lsdException w:name="Body Text Indent 2" w:semiHidden="1" w:unhideWhenUsed="1"/>
+    <w:lsdException w:name="Body Text Indent 3" w:semiHidden="1" w:unhideWhenUsed="1"/>
+    <w:lsdException w:name="Block Text" w:semiHidden="1" w:unhideWhenUsed="1"/>
+    <w:lsdException w:name="Hyperlink" w:semiHidden="1" w:unhideWhenUsed="1"/>
+    <w:lsdException w:name="FollowedHyperlink" w:semiHidden="1" w:unhideWhenUsed="1"/>
+    <w:lsdException w:name="Strong" w:uiPriority="22" w:qFormat="1"/>
+    <w:lsdException w:name="Emphasis" w:uiPriority="20" w:qFormat="1"/>
+    <w:lsdException w:name="Document Map" w:semiHidden="1" w:unhideWhenUsed="1"/>
+    <w:lsdException w:name="Plain Text" w:semiHidden="1" w:unhideWhenUsed="1"/>
+    <w:lsdException w:name="E-mail Signature" w:semiHidden="1" w:unhideWhenUsed="1"/>
+    <w:lsdException w:name="HTML Top of Form" w:semiHidden="1" w:unhideWhenUsed="1"/>
+    <w:lsdException w:name="HTML Bottom of Form" w:semiHidden="1" w:unhideWhenUsed="1"/>
+    <w:lsdException w:name="Normal (Web)" w:semiHidden="1" w:unhideWhenUsed="1"/>
+    <w:lsdException w:name="HTML Acronym" w:semiHidden="1" w:unhideWhenUsed="1"/>
+    <w:lsdException w:name="HTML Address" w:semiHidden="1" w:unhideWhenUsed="1"/>
+    <w:lsdException w:name="HTML Cite" w:semiHidden="1" w:unhideWhenUsed="1"/>
+    <w:lsdException w:name="HTML Code" w:semiHidden="1" w:unhideWhenUsed="1"/>
+    <w:lsdException w:name="HTML Definition" w:semiHidden="1" w:unhideWhenUsed="1"/>
+    <w:lsdException w:name="HTML Keyboard" w:semiHidden="1" w:unhideWhenUsed="1"/>
+    <w:lsdException w:name="HTML Preformatted" w:semiHidden="1" w:unhideWhenUsed="1"/>
+    <w:lsdException w:name="HTML Sample" w:semiHidden="1" w:unhideWhenUsed="1"/>
+    <w:lsdException w:name="HTML Typewriter" w:semiHidden="1" w:unhideWhenUsed="1"/>
+    <w:lsdException w:name="HTML Variable" w:semiHidden="1" w:unhideWhenUsed="1"/>
+    <w:lsdException w:name="Normal Table" w:semiHidden="1" w:unhideWhenUsed="1"/>
+    <w:lsdException w:name="annotation subject" w:semiHidden="1" w:unhideWhenUsed="1"/>
+    <w:lsdException w:name="No List" w:semiHidden="1" w:unhideWhenUsed="1"/>
+    <w:lsdException w:name="Outline List 1" w:semiHidden="1" w:unhideWhenUsed="1"/>
+    <w:lsdException w:name="Outline List 2" w:semiHidden="1" w:unhideWhenUsed="1"/>
+    <w:lsdException w:name="Outline List 3" w:semiHidden="1" w:unhideWhenUsed="1"/>
+    <w:lsdException w:name="Table Simple 1" w:semiHidden="1" w:unhideWhenUsed="1"/>
+    <w:lsdException w:name="Table Simple 2" w:semiHidden="1" w:unhideWhenUsed="1"/>
+    <w:lsdException w:name="Table Simple 3" w:semiHidden="1" w:unhideWhenUsed="1"/>
+    <w:lsdException w:name="Table Classic 1" w:semiHidden="1" w:unhideWhenUsed="1"/>
+    <w:lsdException w:name="Table Classic 2" w:semiHidden="1" w:unhideWhenUsed="1"/>
+    <w:lsdException w:name="Table Classic 3" w:semiHidden="1" w:unhideWhenUsed="1"/>
+    <w:lsdException w:name="Table Classic 4" w:semiHidden="1" w:unhideWhenUsed="1"/>
+    <w:lsdException w:name="Table Colorful 1" w:semiHidden="1" w:unhideWhenUsed="1"/>
+    <w:lsdException w:name="Table Colorful 2" w:semiHidden="1" w:unhideWhenUsed="1"/>
+    <w:lsdException w:name="Table Colorful 3" w:semiHidden="1" w:unhideWhenUsed="1"/>
+    <w:lsdException w:name="Table Columns 1" w:semiHidden="1" w:unhideWhenUsed="1"/>
+    <w:lsdException w:name="Table Columns 2" w:semiHidden="1" w:unhideWhenUsed="1"/>
+    <w:lsdException w:name="Table Columns 3" w:semiHidden="1" w:unhideWhenUsed="1"/>
+    <w:lsdException w:name="Table Columns 4" w:semiHidden="1" w:unhideWhenUsed="1"/>
+    <w:lsdException w:name="Table Columns 5" w:semiHidden="1" w:unhideWhenUsed="1"/>
+    <w:lsdException w:name="Table Grid 1" w:semiHidden="1" w:unhideWhenUsed="1"/>
+    <w:lsdException w:name="Table Grid 2" w:semiHidden="1" w:unhideWhenUsed="1"/>
+    <w:lsdException w:name="Table Grid 3" w:semiHidden="1" w:unhideWhenUsed="1"/>
+    <w:lsdException w:name="Table Grid 4" w:semiHidden="1" w:unhideWhenUsed="1"/>
+    <w:lsdException w:name="Table Grid 5" w:semiHidden="1" w:unhideWhenUsed="1"/>
+    <w:lsdException w:name="Table Grid 6" w:semiHidden="1" w:unhideWhenUsed="1"/>
+    <w:lsdException w:name="Table Grid 7" w:semiHidden="1" w:unhideWhenUsed="1"/>
+    <w:lsdException w:name="Table Grid 8" w:semiHidden="1" w:unhideWhenUsed="1"/>
+    <w:lsdException w:name="Table List 1" w:semiHidden="1" w:unhideWhenUsed="1"/>
+    <w:lsdException w:name="Table List 2" w:semiHidden="1" w:unhideWhenUsed="1"/>
+    <w:lsdException w:name="Table List 3" w:semiHidden="1" w:unhideWhenUsed="1"/>
+    <w:lsdException w:name="Table List 4" w:semiHidden="1" w:unhideWhenUsed="1"/>
+    <w:lsdException w:name="Table List 5" w:semiHidden="1" w:unhideWhenUsed="1"/>
+    <w:lsdException w:name="Table List 6" w:semiHidden="1" w:unhideWhenUsed="1"/>
+    <w:lsdException w:name="Table List 7" w:semiHidden="1" w:unhideWhenUsed="1"/>
+    <w:lsdException w:name="Table List 8" w:semiHidden="1" w:unhideWhenUsed="1"/>
+    <w:lsdException w:name="Table 3D effects 1" w:semiHidden="1" w:unhideWhenUsed="1"/>
+    <w:lsdException w:name="Table 3D effects 2" w:semiHidden="1" w:unhideWhenUsed="1"/>
+    <w:lsdException w:name="Table 3D effects 3" w:semiHidden="1" w:unhideWhenUsed="1"/>
+    <w:lsdException w:name="Table Contemporary" w:semiHidden="1" w:unhideWhenUsed="1"/>
+    <w:lsdException w:name="Table Elegant" w:semiHidden="1" w:unhideWhenUsed="1"/>
+    <w:lsdException w:name="Table Professional" w:semiHidden="1" w:unhideWhenUsed="1"/>
+    <w:lsdException w:name="Table Subtle 1" w:semiHidden="1" w:unhideWhenUsed="1"/>
+    <w:lsdException w:name="Table Subtle 2" w:semiHidden="1" w:unhideWhenUsed="1"/>
+    <w:lsdException w:name="Table Web 1" w:semiHidden="1" w:unhideWhenUsed="1"/>
+    <w:lsdException w:name="Table Web 2" w:semiHidden="1" w:unhideWhenUsed="1"/>
+    <w:lsdException w:name="Table Web 3" w:semiHidden="1" w:unhideWhenUsed="1"/>
+    <w:lsdException w:name="Balloon Text" w:semiHidden="1" w:unhideWhenUsed="1"/>
+    <w:lsdException w:name="Table Grid" w:uiPriority="39"/>
+    <w:lsdException w:name="Table Theme" w:semiHidden="1" w:unhideWhenUsed="1"/>
+    <w:lsdException w:name="Placeholder Text" w:semiHidden="1"/>
+    <w:lsdException w:name="No Spacing" w:uiPriority="1" w:qFormat="1"/>
+    <w:lsdException w:name="Light Shading" w:uiPriority="60"/>
+    <w:lsdException w:name="Light List" w:uiPriority="61"/>
+    <w:lsdException w:name="Light Grid" w:uiPriority="62"/>
+    <w:lsdException w:name="Medium Shading 1" w:uiPriority="63"/>
+    <w:lsdException w:name="Medium Shading 2" w:uiPriority="64"/>
+    <w:lsdException w:name="Medium List 1" w:uiPriority="65"/>
+    <w:lsdException w:name="Medium List 2" w:uiPriority="66"/>
+    <w:lsdException w:name="Medium Grid 1" w:uiPriority="67"/>
+    <w:lsdException w:name="Medium Grid 2" w:uiPriority="68"/>
+    <w:lsdException w:name="Medium Grid 3" w:uiPriority="69"/>
+    <w:lsdException w:name="Dark List" w:uiPriority="70"/>
+    <w:lsdException w:name="Colorful Shading" w:uiPriority="71"/>
+    <w:lsdException w:name="Colorful List" w:uiPriority="72"/>
+    <w:lsdException w:name="Colorful Grid" w:uiPriority="73"/>
+    <w:lsdException w:name="Light Shading Accent 1" w:uiPriority="60"/>
+    <w:lsdException w:name="Light List Accent 1" w:uiPriority="61"/>
+    <w:lsdException w:name="Light Grid Accent 1" w:uiPriority="62"/>
+    <w:lsdException w:name="Medium Shading 1 Accent 1" w:uiPriority="63"/>
+    <w:lsdException w:name="Medium Shading 2 Accent 1" w:uiPriority="64"/>
+    <w:lsdException w:name="Medium List 1 Accent 1" w:uiPriority="65"/>
+    <w:lsdException w:name="Revision" w:semiHidden="1"/>
+    <w:lsdException w:name="List Paragraph" w:uiPriority="34" w:qFormat="1"/>
+    <w:lsdException w:name="Quote" w:uiPriority="29" w:qFormat="1"/>
+    <w:lsdException w:name="Intense Quote" w:uiPriority="30" w:qFormat="1"/>
+    <w:lsdException w:name="Medium List 2 Accent 1" w:uiPriority="66"/>
+    <w:lsdException w:name="Medium Grid 1 Accent 1" w:uiPriority="67"/>
+    <w:lsdException w:name="Medium Grid 2 Accent 1" w:uiPriority="68"/>
+    <w:lsdException w:name="Medium Grid 3 Accent 1" w:uiPriority="69"/>
+    <w:lsdException w:name="Dark List Accent 1" w:uiPriority="70"/>
+    <w:lsdException w:name="Colorful Shading Accent 1" w:uiPriority="71"/>
+    <w:lsdException w:name="Colorful List Accent 1" w:uiPriority="72"/>
+    <w:lsdException w:name="Colorful Grid Accent 1" w:uiPriority="73"/>
+    <w:lsdException w:name="Light Shading Accent 2" w:uiPriority="60"/>
+    <w:lsdException w:name="Light List Accent 2" w:uiPriority="61"/>
+    <w:lsdException w:name="Light Grid Accent 2" w:uiPriority="62"/>
+    <w:lsdException w:name="Medium Shading 1 Accent 2" w:uiPriority="63"/>
+    <w:lsdException w:name="Medium Shading 2 Accent 2" w:uiPriority="64"/>
+    <w:lsdException w:name="Medium List 1 Accent 2" w:uiPriority="65"/>
+    <w:lsdException w:name="Medium List 2 Accent 2" w:uiPriority="66"/>
+    <w:lsdException w:name="Medium Grid 1 Accent 2" w:uiPriority="67"/>
+    <w:lsdException w:name="Medium Grid 2 Accent 2" w:uiPriority="68"/>
+    <w:lsdException w:name="Medium Grid 3 Accent 2" w:uiPriority="69"/>
+    <w:lsdException w:name="Dark List Accent 2" w:uiPriority="70"/>
+    <w:lsdException w:name="Colorful Shading Accent 2" w:uiPriority="71"/>
+    <w:lsdException w:name="Colorful List Accent 2" w:uiPriority="72"/>
+    <w:lsdException w:name="Colorful Grid Accent 2" w:uiPriority="73"/>
+    <w:lsdException w:name="Light Shading Accent 3" w:uiPriority="60"/>
+    <w:lsdException w:name="Light List Accent 3" w:uiPriority="61"/>
+    <w:lsdException w:name="Light Grid Accent 3" w:uiPriority="62"/>
+    <w:lsdException w:name="Medium Shading 1 Accent 3" w:uiPriority="63"/>
+    <w:lsdException w:name="Medium Shading 2 Accent 3" w:uiPriority="64"/>
+    <w:lsdException w:name="Medium List 1 Accent 3" w:uiPriority="65"/>
+    <w:lsdException w:name="Medium List 2 Accent 3" w:uiPriority="66"/>
+    <w:lsdException w:name="Medium Grid 1 Accent 3" w:uiPriority="67"/>
+    <w:lsdException w:name="Medium Grid 2 Accent 3" w:uiPriority="68"/>
+    <w:lsdException w:name="Medium Grid 3 Accent 3" w:uiPriority="69"/>
+    <w:lsdException w:name="Dark List Accent 3" w:uiPriority="70"/>
+    <w:lsdException w:name="Colorful Shading Accent 3" w:uiPriority="71"/>
+    <w:lsdException w:name="Colorful List Accent 3" w:uiPriority="72"/>
+    <w:lsdException w:name="Colorful Grid Accent 3" w:uiPriority="73"/>
+    <w:lsdException w:name="Light Shading Accent 4" w:uiPriority="60"/>
+    <w:lsdException w:name="Light List Accent 4" w:uiPriority="61"/>
+    <w:lsdException w:name="Light Grid Accent 4" w:uiPriority="62"/>
+    <w:lsdException w:name="Medium Shading 1 Accent 4" w:uiPriority="63"/>
+    <w:lsdException w:name="Medium Shading 2 Accent 4" w:uiPriority="64"/>
+    <w:lsdException w:name="Medium List 1 Accent 4" w:uiPriority="65"/>
+    <w:lsdException w:name="Medium List 2 Accent 4" w:uiPriority="66"/>
+    <w:lsdException w:name="Medium Grid 1 Accent 4" w:uiPriority="67"/>
+    <w:lsdException w:name="Medium Grid 2 Accent 4" w:uiPriority="68"/>
+    <w:lsdException w:name="Medium Grid 3 Accent 4" w:uiPriority="69"/>
+    <w:lsdException w:name="Dark List Accent 4" w:uiPriority="70"/>
+    <w:lsdException w:name="Colorful Shading Accent 4" w:uiPriority="71"/>
+    <w:lsdException w:name="Colorful List Accent 4" w:uiPriority="72"/>
+    <w:lsdException w:name="Colorful Grid Accent 4" w:uiPriority="73"/>
+    <w:lsdException w:name="Light Shading Accent 5" w:uiPriority="60"/>
+    <w:lsdException w:name="Light List Accent 5" w:uiPriority="61"/>
+    <w:lsdException w:name="Light Grid Accent 5" w:uiPriority="62"/>
+    <w:lsdException w:name="Medium Shading 1 Accent 5" w:uiPriority="63"/>
+    <w:lsdException w:name="Medium Shading 2 Accent 5" w:uiPriority="64"/>
+    <w:lsdException w:name="Medium List 1 Accent 5" w:uiPriority="65"/>
+    <w:lsdException w:name="Medium List 2 Accent 5" w:uiPriority="66"/>
+    <w:lsdException w:name="Medium Grid 1 Accent 5" w:uiPriority="67"/>
+    <w:lsdException w:name="Medium Grid 2 Accent 5" w:uiPriority="68"/>
+    <w:lsdException w:name="Medium Grid 3 Accent 5" w:uiPriority="69"/>
+    <w:lsdException w:name="Dark List Accent 5" w:uiPriority="70"/>
+    <w:lsdException w:name="Colorful Shading Accent 5" w:uiPriority="71"/>
+    <w:lsdException w:name="Colorful List Accent 5" w:uiPriority="72"/>
+    <w:lsdException w:name="Colorful Grid Accent 5" w:uiPriority="73"/>
+    <w:lsdException w:name="Light Shading Accent 6" w:uiPriority="60"/>
+    <w:lsdException w:name="Light List Accent 6" w:uiPriority="61"/>
+    <w:lsdException w:name="Light Grid Accent 6" w:uiPriority="62"/>
+    <w:lsdException w:name="Medium Shading 1 Accent 6" w:uiPriority="63"/>
+    <w:lsdException w:name="Medium Shading 2 Accent 6" w:uiPriority="64"/>
+    <w:lsdException w:name="Medium List 1 Accent 6" w:uiPriority="65"/>
+    <w:lsdException w:name="Medium List 2 Accent 6" w:uiPriority="66"/>
+    <w:lsdException w:name="Medium Grid 1 Accent 6" w:uiPriority="67"/>
+    <w:lsdException w:name="Medium Grid 2 Accent 6" w:uiPriority="68"/>
+    <w:lsdException w:name="Medium Grid 3 Accent 6" w:uiPriority="69"/>
+    <w:lsdException w:name="Dark List Accent 6" w:uiPriority="70"/>
+    <w:lsdException w:name="Colorful Shading Accent 6" w:uiPriority="71"/>
+    <w:lsdException w:name="Colorful List Accent 6" w:uiPriority="72"/>
+    <w:lsdException w:name="Colorful Grid Accent 6" w:uiPriority="73"/>
+    <w:lsdException w:name="Subtle Emphasis" w:uiPriority="19" w:qFormat="1"/>
+    <w:lsdException w:name="Intense Emphasis" w:uiPriority="21" w:qFormat="1"/>
+    <w:lsdException w:name="Subtle Reference" w:uiPriority="31" w:qFormat="1"/>
+    <w:lsdException w:name="Intense Reference" w:uiPriority="32" w:qFormat="1"/>
+    <w:lsdException w:name="Book Title" w:uiPriority="33" w:qFormat="1"/>
+    <w:lsdException w:name="Bibliography" w:semiHidden="1" w:uiPriority="37" w:unhideWhenUsed="1"/>
+    <w:lsdException w:name="TOC Heading" w:semiHidden="1" w:uiPriority="39" w:unhideWhenUsed="1" w:qFormat="1"/>
+    <w:lsdException w:name="Plain Table 1" w:uiPriority="41"/>
+    <w:lsdException w:name="Plain Table 2" w:uiPriority="42"/>
+    <w:lsdException w:name="Plain Table 3" w:uiPriority="43"/>
+    <w:lsdException w:name="Plain Table 4" w:uiPriority="44"/>
+    <w:lsdException w:name="Plain Table 5" w:uiPriority="45"/>
+    <w:lsdException w:name="Grid Table Light" w:uiPriority="40"/>
+    <w:lsdException w:name="Grid Table 1 Light" w:uiPriority="46"/>
+    <w:lsdException w:name="Grid Table 2" w:uiPriority="47"/>
+    <w:lsdException w:name="Grid Table 3" w:uiPriority="48"/>
+    <w:lsdException w:name="Grid Table 4" w:uiPriority="49"/>
+    <w:lsdException w:name="Grid Table 5 Dark" w:uiPriority="50"/>
+    <w:lsdException w:name="Grid Table 6 Colorful" w:uiPriority="51"/>
+    <w:lsdException w:name="Grid Table 7 Colorful" w:uiPriority="52"/>
+    <w:lsdException w:name="Grid Table 1 Light Accent 1" w:uiPriority="46"/>
+    <w:lsdException w:name="Grid Table 2 Accent 1" w:uiPriority="47"/>
+    <w:lsdException w:name="Grid Table 3 Accent 1" w:uiPriority="48"/>
+    <w:lsdException w:name="Grid Table 4 Accent 1" w:uiPriority="49"/>
+    <w:lsdException w:name="Grid Table 5 Dark Accent 1" w:uiPriority="50"/>
+    <w:lsdException w:name="Grid Table 6 Colorful Accent 1" w:uiPriority="51"/>
+    <w:lsdException w:name="Grid Table 7 Colorful Accent 1" w:uiPriority="52"/>
+    <w:lsdException w:name="Grid Table 1 Light Accent 2" w:uiPriority="46"/>
+    <w:lsdException w:name="Grid Table 2 Accent 2" w:uiPriority="47"/>
+    <w:lsdException w:name="Grid Table 3 Accent 2" w:uiPriority="48"/>
+    <w:lsdException w:name="Grid Table 4 Accent 2" w:uiPriority="49"/>
+    <w:lsdException w:name="Grid Table 5 Dark Accent 2" w:uiPriority="50"/>
+    <w:lsdException w:name="Grid Table 6 Colorful Accent 2" w:uiPriority="51"/>
+    <w:lsdException w:name="Grid Table 7 Colorful Accent 2" w:uiPriority="52"/>
+    <w:lsdException w:name="Grid Table 1 Light Accent 3" w:uiPriority="46"/>
+    <w:lsdException w:name="Grid Table 2 Accent 3" w:uiPriority="47"/>
+    <w:lsdException w:name="Grid Table 3 Accent 3" w:uiPriority="48"/>
+    <w:lsdException w:name="Grid Table 4 Accent 3" w:uiPriority="49"/>
+    <w:lsdException w:name="Grid Table 5 Dark Accent 3" w:uiPriority="50"/>
+    <w:lsdException w:name="Grid Table 6 Colorful Accent 3" w:uiPriority="51"/>
+    <w:lsdException w:name="Grid Table 7 Colorful Accent 3" w:uiPriority="52"/>
+    <w:lsdException w:name="Grid Table 1 Light Accent 4" w:uiPriority="46"/>
+    <w:lsdException w:name="Grid Table 2 Accent 4" w:uiPriority="47"/>
+    <w:lsdException w:name="Grid Table 3 Accent 4" w:uiPriority="48"/>
+    <w:lsdException w:name="Grid Table 4 Accent 4" w:uiPriority="49"/>
+    <w:lsdException w:name="Grid Table 5 Dark Accent 4" w:uiPriority="50"/>
+    <w:lsdException w:name="Grid Table 6 Colorful Accent 4" w:uiPriority="51"/>
+    <w:lsdException w:name="Grid Table 7 Colorful Accent 4" w:uiPriority="52"/>
+    <w:lsdException w:name="Grid Table 1 Light Accent 5" w:uiPriority="46"/>
+    <w:lsdException w:name="Grid Table 2 Accent 5" w:uiPriority="47"/>
+    <w:lsdException w:name="Grid Table 3 Accent 5" w:uiPriority="48"/>
+    <w:lsdException w:name="Grid Table 4 Accent 5" w:uiPriority="49"/>
+    <w:lsdException w:name="Grid Table 5 Dark Accent 5" w:uiPriority="50"/>
+    <w:lsdException w:name="Grid Table 6 Colorful Accent 5" w:uiPriority="51"/>
+    <w:lsdException w:name="Grid Table 7 Colorful Accent 5" w:uiPriority="52"/>
+    <w:lsdException w:name="Grid Table 1 Light Accent 6" w:uiPriority="46"/>
+    <w:lsdException w:name="Grid Table 2 Accent 6" w:uiPriority="47"/>
+    <w:lsdException w:name="Grid Table 3 Accent 6" w:uiPriority="48"/>
+    <w:lsdException w:name="Grid Table 4 Accent 6" w:uiPriority="49"/>
+    <w:lsdException w:name="Grid Table 5 Dark Accent 6" w:uiPriority="50"/>
+    <w:lsdException w:name="Grid Table 6 Colorful Accent 6" w:uiPriority="51"/>
+    <w:lsdException w:name="Grid Table 7 Colorful Accent 6" w:uiPriority="52"/>
+    <w:lsdException w:name="List Table 1 Light" w:uiPriority="46"/>
+    <w:lsdException w:name="List Table 2" w:uiPriority="47"/>
+    <w:lsdException w:name="List Table 3" w:uiPriority="48"/>
+    <w:lsdException w:name="List Table 4" w:uiPriority="49"/>
+    <w:lsdException w:name="List Table 5 Dark" w:uiPriority="50"/>
+    <w:lsdException w:name="List Table 6 Colorful" w:uiPriority="51"/>
+    <w:lsdException w:name="List Table 7 Colorful" w:uiPriority="52"/>
+    <w:lsdException w:name="List Table 1 Light Accent 1" w:uiPriority="46"/>
+    <w:lsdException w:name="List Table 2 Accent 1" w:uiPriority="47"/>
+    <w:lsdException w:name="List Table 3 Accent 1" w:uiPriority="48"/>
+    <w:lsdException w:name="List Table 4 Accent 1" w:uiPriority="49"/>
+    <w:lsdException w:name="List Table 5 Dark Accent 1" w:uiPriority="50"/>
+    <w:lsdException w:name="List Table 6 Colorful Accent 1" w:uiPriority="51"/>
+    <w:lsdException w:name="List Table 7 Colorful Accent 1" w:uiPriority="52"/>
+    <w:lsdException w:name="List Table 1 Light Accent 2" w:uiPriority="46"/>
+    <w:lsdException w:name="List Table 2 Accent 2" w:uiPriority="47"/>
+    <w:lsdException w:name="List Table 3 Accent 2" w:uiPriority="48"/>
+    <w:lsdException w:name="List Table 4 Accent 2" w:uiPriority="49"/>
+    <w:lsdException w:name="List Table 5 Dark Accent 2" w:uiPriority="50"/>
+    <w:lsdException w:name="List Table 6 Colorful Accent 2" w:uiPriority="51"/>
+    <w:lsdException w:name="List Table 7 Colorful Accent 2" w:uiPriority="52"/>
+    <w:lsdException w:name="List Table 1 Light Accent 3" w:uiPriority="46"/>
+    <w:lsdException w:name="List Table 2 Accent 3" w:uiPriority="47"/>
+    <w:lsdException w:name="List Table 3 Accent 3" w:uiPriority="48"/>
+    <w:lsdException w:name="List Table 4 Accent 3" w:uiPriority="49"/>
+    <w:lsdException w:name="List Table 5 Dark Accent 3" w:uiPriority="50"/>
+    <w:lsdException w:name="List Table 6 Colorful Accent 3" w:uiPriority="51"/>
+    <w:lsdException w:name="List Table 7 Colorful Accent 3" w:uiPriority="52"/>
+    <w:lsdException w:name="List Table 1 Light Accent 4" w:uiPriority="46"/>
+    <w:lsdException w:name="List Table 2 Accent 4" w:uiPriority="47"/>
+    <w:lsdException w:name="List Table 3 Accent 4" w:uiPriority="48"/>
+    <w:lsdException w:name="List Table 4 Accent 4" w:uiPriority="49"/>
+    <w:lsdException w:name="List Table 5 Dark Accent 4" w:uiPriority="50"/>
+    <w:lsdException w:name="List Table 6 Colorful Accent 4" w:uiPriority="51"/>
+    <w:lsdException w:name="List Table 7 Colorful Accent 4" w:uiPriority="52"/>
+    <w:lsdException w:name="List Table 1 Light Accent 5" w:uiPriority="46"/>
+    <w:lsdException w:name="List Table 2 Accent 5" w:uiPriority="47"/>
+    <w:lsdException w:name="List Table 3 Accent 5" w:uiPriority="48"/>
+    <w:lsdException w:name="List Table 4 Accent 5" w:uiPriority="49"/>
+    <w:lsdException w:name="List Table 5 Dark Accent 5" w:uiPriority="50"/>
+    <w:lsdException w:name="List Table 6 Colorful Accent 5" w:uiPriority="51"/>
+    <w:lsdException w:name="List Table 7 Colorful Accent 5" w:uiPriority="52"/>
+    <w:lsdException w:name="List Table 1 Light Accent 6" w:uiPriority="46"/>
+    <w:lsdException w:name="List Table 2 Accent 6" w:uiPriority="47"/>
+    <w:lsdException w:name="List Table 3 Accent 6" w:uiPriority="48"/>
+    <w:lsdException w:name="List Table 4 Accent 6" w:uiPriority="49"/>
+    <w:lsdException w:name="List Table 5 Dark Accent 6" w:uiPriority="50"/>
+    <w:lsdException w:name="List Table 6 Colorful Accent 6" w:uiPriority="51"/>
+    <w:lsdException w:name="List Table 7 Colorful Accent 6" w:uiPriority="52"/>
+  </w:latentStyles>
+  <w:style w:type="paragraph" w:default="1" w:styleId="Normal">
+    <w:name w:val="Normal"/>
+    <w:qFormat/>
+  </w:style>
+  <w:style w:type="character" w:default="1" w:styleId="VarsaylanParagrafYazTipi">
+    <w:name w:val="Default Paragraph Font"/>
+    <w:uiPriority w:val="1"/>
+    <w:semiHidden/>
+    <w:unhideWhenUsed/>
+  </w:style>
+  <w:style w:type="table" w:default="1" w:styleId="NormalTablo">
+    <w:name w:val="Normal Table"/>
+    <w:uiPriority w:val="99"/>
+    <w:semiHidden/>
+    <w:unhideWhenUsed/>
+    <w:tblPr>
+      <w:tblInd w:w="0" w:type="dxa"/>
+      <w:tblCellMar>
+        <w:top w:w="0" w:type="dxa"/>
+        <w:left w:w="108" w:type="dxa"/>
+        <w:bottom w:w="0" w:type="dxa"/>
+        <w:right w:w="108" w:type="dxa"/>
+      </w:tblCellMar>
+    </w:tblPr>
+  </w:style>
+  <w:style w:type="numbering" w:default="1" w:styleId="ListeYok">
+    <w:name w:val="No List"/>
+    <w:uiPriority w:val="99"/>
+    <w:semiHidden/>
+    <w:unhideWhenUsed/>
+  </w:style>
+  <w:style w:type="character" w:styleId="YerTutucuMetni">
+    <w:name w:val="Placeholder Text"/>
+    <w:basedOn w:val="VarsaylanParagrafYazTipi"/>
+    <w:uiPriority w:val="99"/>
+    <w:semiHidden/>
+    <w:rsid w:val="00671868"/>
+    <w:rPr>
+      <w:color w:val="666666"/>
+    </w:rPr>
+  </w:style>
+</w:styles>
+</file>
+
+<file path=word/glossary/webSettings.xml><?xml version="1.0" encoding="utf-8"?>
+<w:webSettings xmlns:mc="http://schemas.openxmlformats.org/markup-compatibility/2006" xmlns:r="http://schemas.openxmlformats.org/officeDocument/2006/relationships" xmlns:w="http://schemas.openxmlformats.org/wordprocessingml/2006/main" xmlns:w14="http://schemas.microsoft.com/office/word/2010/wordml" xmlns:w15="http://schemas.microsoft.com/office/word/2012/wordml" xmlns:w16se="http://schemas.microsoft.com/office/word/2015/wordml/symex" mc:Ignorable="w14 w15 w16se">
+  <w:optimizeForBrowser/>
+  <w:allowPNG/>
+</w:webSettings>
 </file>
 
 <file path=word/theme/theme1.xml><?xml version="1.0" encoding="utf-8"?>
@@ -11477,7 +13379,7 @@
 </file>
 
 <file path=customXml/itemProps1.xml><?xml version="1.0" encoding="utf-8"?>
-<ds:datastoreItem xmlns:ds="http://schemas.openxmlformats.org/officeDocument/2006/customXml" ds:itemID="{75C94500-7B7E-479D-BB77-28E57197299F}">
+<ds:datastoreItem xmlns:ds="http://schemas.openxmlformats.org/officeDocument/2006/customXml" ds:itemID="{B1B3D5C3-3FE2-487C-ABDA-11E92DC87EB2}">
   <ds:schemaRefs>
     <ds:schemaRef ds:uri="http://schemas.openxmlformats.org/officeDocument/2006/bibliography"/>
   </ds:schemaRefs>

</xml_diff>